<commit_message>
Created classes CPU and Bus
</commit_message>
<xml_diff>
--- a/doc/Reference Document.docx
+++ b/doc/Reference Document.docx
@@ -1,6 +1,6 @@
 
 <file path=word/document.xml><?xml version="1.0" encoding="utf-8"?>
-<w:document xmlns:wpc="http://schemas.microsoft.com/office/word/2010/wordprocessingCanvas" xmlns:cx="http://schemas.microsoft.com/office/drawing/2014/chartex" xmlns:cx1="http://schemas.microsoft.com/office/drawing/2015/9/8/chartex" xmlns:cx2="http://schemas.microsoft.com/office/drawing/2015/10/21/chartex" xmlns:cx3="http://schemas.microsoft.com/office/drawing/2016/5/9/chartex" xmlns:cx4="http://schemas.microsoft.com/office/drawing/2016/5/10/chartex" xmlns:cx5="http://schemas.microsoft.com/office/drawing/2016/5/11/chartex" xmlns:cx6="http://schemas.microsoft.com/office/drawing/2016/5/12/chartex" xmlns:cx7="http://schemas.microsoft.com/office/drawing/2016/5/13/chartex" xmlns:cx8="http://schemas.microsoft.com/office/drawing/2016/5/14/chartex" xmlns:mc="http://schemas.openxmlformats.org/markup-compatibility/2006" xmlns:aink="http://schemas.microsoft.com/office/drawing/2016/ink" xmlns:am3d="http://schemas.microsoft.com/office/drawing/2017/model3d" xmlns:o="urn:schemas-microsoft-com:office:office" xmlns:r="http://schemas.openxmlformats.org/officeDocument/2006/relationships" xmlns:m="http://schemas.openxmlformats.org/officeDocument/2006/math" xmlns:v="urn:schemas-microsoft-com:vml" xmlns:wp14="http://schemas.microsoft.com/office/word/2010/wordprocessingDrawing" xmlns:wp="http://schemas.openxmlformats.org/drawingml/2006/wordprocessingDrawing" xmlns:w10="urn:schemas-microsoft-com:office:word" xmlns:w="http://schemas.openxmlformats.org/wordprocessingml/2006/main" xmlns:w14="http://schemas.microsoft.com/office/word/2010/wordml" xmlns:w15="http://schemas.microsoft.com/office/word/2012/wordml" xmlns:w16cid="http://schemas.microsoft.com/office/word/2016/wordml/cid" xmlns:w16se="http://schemas.microsoft.com/office/word/2015/wordml/symex" xmlns:wpg="http://schemas.microsoft.com/office/word/2010/wordprocessingGroup" xmlns:wpi="http://schemas.microsoft.com/office/word/2010/wordprocessingInk" xmlns:wne="http://schemas.microsoft.com/office/word/2006/wordml" xmlns:wps="http://schemas.microsoft.com/office/word/2010/wordprocessingShape" mc:Ignorable="w14 w15 w16se w16cid wp14">
+<w:document xmlns:wpc="http://schemas.microsoft.com/office/word/2010/wordprocessingCanvas" xmlns:cx="http://schemas.microsoft.com/office/drawing/2014/chartex" xmlns:cx1="http://schemas.microsoft.com/office/drawing/2015/9/8/chartex" xmlns:cx2="http://schemas.microsoft.com/office/drawing/2015/10/21/chartex" xmlns:cx3="http://schemas.microsoft.com/office/drawing/2016/5/9/chartex" xmlns:cx4="http://schemas.microsoft.com/office/drawing/2016/5/10/chartex" xmlns:cx5="http://schemas.microsoft.com/office/drawing/2016/5/11/chartex" xmlns:cx6="http://schemas.microsoft.com/office/drawing/2016/5/12/chartex" xmlns:cx7="http://schemas.microsoft.com/office/drawing/2016/5/13/chartex" xmlns:cx8="http://schemas.microsoft.com/office/drawing/2016/5/14/chartex" xmlns:mc="http://schemas.openxmlformats.org/markup-compatibility/2006" xmlns:aink="http://schemas.microsoft.com/office/drawing/2016/ink" xmlns:am3d="http://schemas.microsoft.com/office/drawing/2017/model3d" xmlns:o="urn:schemas-microsoft-com:office:office" xmlns:r="http://schemas.openxmlformats.org/officeDocument/2006/relationships" xmlns:m="http://schemas.openxmlformats.org/officeDocument/2006/math" xmlns:v="urn:schemas-microsoft-com:vml" xmlns:wp14="http://schemas.microsoft.com/office/word/2010/wordprocessingDrawing" xmlns:wp="http://schemas.openxmlformats.org/drawingml/2006/wordprocessingDrawing" xmlns:w10="urn:schemas-microsoft-com:office:word" xmlns:w="http://schemas.openxmlformats.org/wordprocessingml/2006/main" xmlns:w14="http://schemas.microsoft.com/office/word/2010/wordml" xmlns:w15="http://schemas.microsoft.com/office/word/2012/wordml" xmlns:w16cex="http://schemas.microsoft.com/office/word/2018/wordml/cex" xmlns:w16cid="http://schemas.microsoft.com/office/word/2016/wordml/cid" xmlns:w16="http://schemas.microsoft.com/office/word/2018/wordml" xmlns:w16se="http://schemas.microsoft.com/office/word/2015/wordml/symex" xmlns:wpg="http://schemas.microsoft.com/office/word/2010/wordprocessingGroup" xmlns:wpi="http://schemas.microsoft.com/office/word/2010/wordprocessingInk" xmlns:wne="http://schemas.microsoft.com/office/word/2006/wordml" xmlns:wps="http://schemas.microsoft.com/office/word/2010/wordprocessingShape" mc:Ignorable="w14 w15 w16se w16cid w16 w16cex wp14">
   <w:body>
     <w:sdt>
       <w:sdtPr>
@@ -1042,9 +1042,7 @@
         </w:rPr>
         <w:t>NHALTSVERZEICHNIS</w:t>
       </w:r>
-      <w:bookmarkStart w:id="1" w:name="_GoBack"/>
       <w:bookmarkEnd w:id="0"/>
-      <w:bookmarkEnd w:id="1"/>
     </w:p>
     <w:p>
       <w:pPr>
@@ -1776,110 +1774,102 @@
           <w:lang w:val="de-CH"/>
         </w:rPr>
       </w:pPr>
-      <w:bookmarkStart w:id="2" w:name="_Toc54905780"/>
+      <w:bookmarkStart w:id="1" w:name="_Toc54905780"/>
       <w:r>
         <w:rPr>
           <w:lang w:val="de-CH"/>
         </w:rPr>
         <w:t>HARDWARE</w:t>
       </w:r>
+      <w:bookmarkEnd w:id="1"/>
+    </w:p>
+    <w:p>
+      <w:pPr>
+        <w:pStyle w:val="Body"/>
+        <w:rPr>
+          <w:lang w:val="de-CH"/>
+        </w:rPr>
+      </w:pPr>
+      <w:r>
+        <w:rPr>
+          <w:lang w:val="de-CH"/>
+        </w:rPr>
+        <w:t>Die Konsole besteht aus der CPU, der APU</w:t>
+      </w:r>
+      <w:r>
+        <w:rPr>
+          <w:lang w:val="de-CH"/>
+        </w:rPr>
+        <w:t xml:space="preserve"> (Audio Processing Unit)</w:t>
+      </w:r>
+      <w:r>
+        <w:rPr>
+          <w:lang w:val="de-CH"/>
+        </w:rPr>
+        <w:t xml:space="preserve">, der PPU (Picture Processing Unit), </w:t>
+      </w:r>
+      <w:r>
+        <w:rPr>
+          <w:lang w:val="de-CH"/>
+        </w:rPr>
+        <w:t>insgesamt 4kB RAM,</w:t>
+      </w:r>
+      <w:r>
+        <w:rPr>
+          <w:lang w:val="de-CH"/>
+        </w:rPr>
+        <w:t xml:space="preserve"> und natürlich die ROM auf der</w:t>
+      </w:r>
+      <w:r>
+        <w:rPr>
+          <w:lang w:val="de-CH"/>
+        </w:rPr>
+        <w:t xml:space="preserve"> Cartridge</w:t>
+      </w:r>
+      <w:r>
+        <w:rPr>
+          <w:lang w:val="de-CH"/>
+        </w:rPr>
+        <w:t xml:space="preserve">. </w:t>
+      </w:r>
+    </w:p>
+    <w:p>
+      <w:pPr>
+        <w:pStyle w:val="Heading2"/>
+        <w:rPr>
+          <w:lang w:val="de-CH"/>
+        </w:rPr>
+      </w:pPr>
+      <w:bookmarkStart w:id="2" w:name="_Toc54905781"/>
+      <w:r>
+        <w:rPr>
+          <w:lang w:val="de-CH"/>
+        </w:rPr>
+        <w:t>CPU</w:t>
+      </w:r>
       <w:bookmarkEnd w:id="2"/>
     </w:p>
     <w:p>
       <w:pPr>
-        <w:pStyle w:val="Body"/>
-        <w:rPr>
-          <w:lang w:val="de-CH"/>
-        </w:rPr>
-      </w:pPr>
-      <w:r>
-        <w:rPr>
-          <w:lang w:val="de-CH"/>
-        </w:rPr>
-        <w:t>Die Konsole besteht aus der CPU, der APU</w:t>
-      </w:r>
-      <w:r>
-        <w:rPr>
-          <w:lang w:val="de-CH"/>
-        </w:rPr>
-        <w:t xml:space="preserve"> (Audio Processing Unit)</w:t>
-      </w:r>
-      <w:r>
-        <w:rPr>
-          <w:lang w:val="de-CH"/>
-        </w:rPr>
-        <w:t xml:space="preserve">, der PPU (Picture Processing Unit), </w:t>
-      </w:r>
-      <w:r>
-        <w:rPr>
-          <w:lang w:val="de-CH"/>
-        </w:rPr>
-        <w:t>insgesamt 4kB RAM,</w:t>
-      </w:r>
-      <w:r>
-        <w:rPr>
-          <w:lang w:val="de-CH"/>
-        </w:rPr>
-        <w:t xml:space="preserve"> und natürlich die ROM auf der</w:t>
-      </w:r>
-      <w:r>
-        <w:rPr>
-          <w:lang w:val="de-CH"/>
-        </w:rPr>
-        <w:t xml:space="preserve"> </w:t>
-      </w:r>
-      <w:proofErr w:type="spellStart"/>
-      <w:r>
-        <w:rPr>
-          <w:lang w:val="de-CH"/>
-        </w:rPr>
-        <w:t>Cartridge</w:t>
-      </w:r>
-      <w:proofErr w:type="spellEnd"/>
-      <w:r>
-        <w:rPr>
-          <w:lang w:val="de-CH"/>
-        </w:rPr>
-        <w:t xml:space="preserve">. </w:t>
-      </w:r>
-    </w:p>
-    <w:p>
-      <w:pPr>
-        <w:pStyle w:val="Heading2"/>
-        <w:rPr>
-          <w:lang w:val="de-CH"/>
-        </w:rPr>
-      </w:pPr>
-      <w:bookmarkStart w:id="3" w:name="_Toc54905781"/>
-      <w:r>
-        <w:rPr>
-          <w:lang w:val="de-CH"/>
-        </w:rPr>
-        <w:t>CPU</w:t>
+        <w:pStyle w:val="Heading3"/>
+        <w:rPr>
+          <w:lang w:val="de-CH"/>
+        </w:rPr>
+      </w:pPr>
+      <w:bookmarkStart w:id="3" w:name="_Toc54905782"/>
+      <w:r>
+        <w:rPr>
+          <w:lang w:val="de-CH"/>
+        </w:rPr>
+        <w:t>Beschrei</w:t>
+      </w:r>
+      <w:r>
+        <w:rPr>
+          <w:lang w:val="de-CH"/>
+        </w:rPr>
+        <w:t>bung</w:t>
       </w:r>
       <w:bookmarkEnd w:id="3"/>
-    </w:p>
-    <w:p>
-      <w:pPr>
-        <w:pStyle w:val="Heading3"/>
-        <w:rPr>
-          <w:lang w:val="de-CH"/>
-        </w:rPr>
-      </w:pPr>
-      <w:bookmarkStart w:id="4" w:name="_Toc54905782"/>
-      <w:r>
-        <w:rPr>
-          <w:lang w:val="de-CH"/>
-        </w:rPr>
-        <w:t>Beschrei</w:t>
-      </w:r>
-      <w:r>
-        <w:rPr>
-          <w:lang w:val="de-CH"/>
-        </w:rPr>
-        <w:t>bung</w:t>
-      </w:r>
-      <w:bookmarkEnd w:id="4"/>
     </w:p>
     <w:p>
       <w:pPr>
@@ -1931,7 +1921,6 @@
         </w:rPr>
         <w:t xml:space="preserve"> </w:t>
       </w:r>
-      <w:proofErr w:type="spellStart"/>
       <w:r>
         <w:rPr>
           <w:b/>
@@ -1940,7 +1929,6 @@
         </w:rPr>
         <w:t>Clockspeed</w:t>
       </w:r>
-      <w:proofErr w:type="spellEnd"/>
       <w:r>
         <w:rPr>
           <w:b/>
@@ -2148,36 +2136,16 @@
           <w:p>
             <w:pPr>
               <w:pStyle w:val="Body"/>
+              <w:rPr>
+                <w:lang w:val="de-CH"/>
+              </w:rPr>
             </w:pPr>
-            <w:proofErr w:type="spellStart"/>
-            <w:r>
-              <w:t>Zeigt</w:t>
-            </w:r>
-            <w:proofErr w:type="spellEnd"/>
-            <w:r>
-              <w:t xml:space="preserve"> auf die </w:t>
-            </w:r>
-            <w:proofErr w:type="spellStart"/>
-            <w:r>
-              <w:t>Adresse</w:t>
-            </w:r>
-            <w:proofErr w:type="spellEnd"/>
-            <w:r>
-              <w:t xml:space="preserve"> der </w:t>
-            </w:r>
-            <w:proofErr w:type="spellStart"/>
-            <w:r>
-              <w:t>nächsten</w:t>
-            </w:r>
-            <w:proofErr w:type="spellEnd"/>
-            <w:r>
-              <w:t xml:space="preserve"> </w:t>
-            </w:r>
-            <w:proofErr w:type="spellStart"/>
-            <w:r>
-              <w:t>Instruktion</w:t>
-            </w:r>
-            <w:proofErr w:type="spellEnd"/>
+            <w:r>
+              <w:rPr>
+                <w:lang w:val="de-CH"/>
+              </w:rPr>
+              <w:t>Zeigt auf die Adresse der nächsten Instruktion</w:t>
+            </w:r>
           </w:p>
         </w:tc>
       </w:tr>
@@ -2215,75 +2183,32 @@
           <w:p>
             <w:pPr>
               <w:pStyle w:val="Body"/>
+              <w:rPr>
+                <w:lang w:val="de-CH"/>
+              </w:rPr>
             </w:pPr>
-            <w:proofErr w:type="spellStart"/>
-            <w:r>
-              <w:t>Zeigt</w:t>
-            </w:r>
-            <w:proofErr w:type="spellEnd"/>
-            <w:r>
-              <w:t xml:space="preserve"> auf d</w:t>
-            </w:r>
-            <w:r>
-              <w:t xml:space="preserve">ie </w:t>
-            </w:r>
-            <w:proofErr w:type="spellStart"/>
-            <w:r>
-              <w:t>nächste</w:t>
-            </w:r>
-            <w:proofErr w:type="spellEnd"/>
-            <w:r>
-              <w:t xml:space="preserve"> </w:t>
-            </w:r>
-            <w:proofErr w:type="spellStart"/>
-            <w:r>
-              <w:t>leere</w:t>
-            </w:r>
-            <w:proofErr w:type="spellEnd"/>
-            <w:r>
-              <w:t xml:space="preserve"> </w:t>
-            </w:r>
-            <w:proofErr w:type="spellStart"/>
-            <w:r>
-              <w:t>Adresse</w:t>
-            </w:r>
-            <w:proofErr w:type="spellEnd"/>
-            <w:r>
-              <w:t xml:space="preserve"> in der Stack Memory (</w:t>
-            </w:r>
-            <w:proofErr w:type="spellStart"/>
-            <w:r>
-              <w:t>addiert</w:t>
-            </w:r>
-            <w:proofErr w:type="spellEnd"/>
-            <w:r>
-              <w:t xml:space="preserve"> </w:t>
-            </w:r>
-            <w:proofErr w:type="spellStart"/>
-            <w:r>
-              <w:t>zur</w:t>
-            </w:r>
-            <w:proofErr w:type="spellEnd"/>
-            <w:r>
-              <w:t xml:space="preserve"> </w:t>
-            </w:r>
-            <w:proofErr w:type="spellStart"/>
-            <w:r>
-              <w:t>ersten</w:t>
-            </w:r>
-            <w:proofErr w:type="spellEnd"/>
-            <w:r>
-              <w:t xml:space="preserve"> </w:t>
-            </w:r>
-            <w:proofErr w:type="spellStart"/>
-            <w:r>
-              <w:t>Adresse</w:t>
-            </w:r>
-            <w:proofErr w:type="spellEnd"/>
-            <w:r>
-              <w:t xml:space="preserve"> der Stack</w:t>
-            </w:r>
-            <w:r>
+            <w:r>
+              <w:rPr>
+                <w:lang w:val="de-CH"/>
+              </w:rPr>
+              <w:t>Zeigt auf d</w:t>
+            </w:r>
+            <w:r>
+              <w:rPr>
+                <w:lang w:val="de-CH"/>
+              </w:rPr>
+              <w:t>ie nächste leere Adresse in der Stack Memory (</w:t>
+            </w:r>
+            <w:r>
+              <w:rPr>
+                <w:lang w:val="de-CH"/>
+              </w:rPr>
+              <w:t>addiert zur ersten Adresse der Stack</w:t>
+            </w:r>
+            <w:r>
+              <w:rPr>
+                <w:lang w:val="de-CH"/>
+              </w:rPr>
               <w:t xml:space="preserve"> memory)</w:t>
             </w:r>
           </w:p>
@@ -2323,57 +2248,21 @@
           <w:p>
             <w:pPr>
               <w:pStyle w:val="Body"/>
+              <w:rPr>
+                <w:lang w:val="de-CH"/>
+              </w:rPr>
             </w:pPr>
-            <w:proofErr w:type="spellStart"/>
-            <w:r>
-              <w:t>Jedes</w:t>
-            </w:r>
-            <w:proofErr w:type="spellEnd"/>
-            <w:r>
-              <w:t xml:space="preserve"> Bit </w:t>
-            </w:r>
-            <w:proofErr w:type="spellStart"/>
-            <w:r>
-              <w:t>repräsentiert</w:t>
-            </w:r>
-            <w:proofErr w:type="spellEnd"/>
-            <w:r>
-              <w:t xml:space="preserve"> </w:t>
-            </w:r>
-            <w:proofErr w:type="spellStart"/>
-            <w:r>
-              <w:t>ein</w:t>
-            </w:r>
-            <w:r>
-              <w:t>e</w:t>
-            </w:r>
-            <w:proofErr w:type="spellEnd"/>
-            <w:r>
-              <w:t xml:space="preserve"> Flag (</w:t>
-            </w:r>
-            <w:proofErr w:type="spellStart"/>
-            <w:r>
-              <w:t>Wird</w:t>
-            </w:r>
-            <w:proofErr w:type="spellEnd"/>
-            <w:r>
-              <w:t xml:space="preserve"> </w:t>
-            </w:r>
-            <w:proofErr w:type="spellStart"/>
-            <w:r>
-              <w:t>unten</w:t>
-            </w:r>
-            <w:proofErr w:type="spellEnd"/>
-            <w:r>
-              <w:t xml:space="preserve"> </w:t>
-            </w:r>
-            <w:proofErr w:type="spellStart"/>
-            <w:r>
-              <w:t>gezeigt</w:t>
-            </w:r>
-            <w:proofErr w:type="spellEnd"/>
-            <w:r>
-              <w:t>)</w:t>
+            <w:r>
+              <w:rPr>
+                <w:lang w:val="de-CH"/>
+              </w:rPr>
+              <w:t>Jedes Bit repräsentiert ein</w:t>
+            </w:r>
+            <w:r>
+              <w:rPr>
+                <w:lang w:val="de-CH"/>
+              </w:rPr>
+              <w:t>e Flag (Wird unten gezeigt)</w:t>
             </w:r>
           </w:p>
         </w:tc>
@@ -2412,44 +2301,22 @@
           <w:p>
             <w:pPr>
               <w:pStyle w:val="Body"/>
+              <w:rPr>
+                <w:lang w:val="de-CH"/>
+              </w:rPr>
             </w:pPr>
-            <w:proofErr w:type="spellStart"/>
-            <w:r>
-              <w:t>Hauptregister</w:t>
-            </w:r>
-            <w:proofErr w:type="spellEnd"/>
-            <w:r>
-              <w:t xml:space="preserve"> </w:t>
-            </w:r>
-            <w:proofErr w:type="spellStart"/>
-            <w:r>
-              <w:t>für</w:t>
-            </w:r>
-            <w:proofErr w:type="spellEnd"/>
-            <w:r>
-              <w:t xml:space="preserve"> </w:t>
-            </w:r>
-            <w:proofErr w:type="spellStart"/>
-            <w:r>
-              <w:t>arithmetische</w:t>
-            </w:r>
-            <w:proofErr w:type="spellEnd"/>
-            <w:r>
-              <w:t xml:space="preserve"> und </w:t>
-            </w:r>
-            <w:proofErr w:type="spellStart"/>
-            <w:r>
-              <w:t>logische</w:t>
-            </w:r>
-            <w:proofErr w:type="spellEnd"/>
-            <w:r>
-              <w:t xml:space="preserve"> </w:t>
-            </w:r>
-            <w:proofErr w:type="spellStart"/>
-            <w:r>
-              <w:t>Operationen</w:t>
-            </w:r>
-            <w:proofErr w:type="spellEnd"/>
+            <w:r>
+              <w:rPr>
+                <w:lang w:val="de-CH"/>
+              </w:rPr>
+              <w:t xml:space="preserve">Hauptregister für </w:t>
+            </w:r>
+            <w:r>
+              <w:rPr>
+                <w:lang w:val="de-CH"/>
+              </w:rPr>
+              <w:t>arithmetische und logische Operationen</w:t>
+            </w:r>
           </w:p>
         </w:tc>
       </w:tr>
@@ -2698,21 +2565,7 @@
               <w:rPr>
                 <w:lang w:val="de-CH"/>
               </w:rPr>
-              <w:t>D (</w:t>
-            </w:r>
-            <w:proofErr w:type="spellStart"/>
-            <w:r>
-              <w:rPr>
-                <w:lang w:val="de-CH"/>
-              </w:rPr>
-              <w:t>Decimal</w:t>
-            </w:r>
-            <w:proofErr w:type="spellEnd"/>
-            <w:r>
-              <w:rPr>
-                <w:lang w:val="de-CH"/>
-              </w:rPr>
-              <w:t xml:space="preserve"> Mode)</w:t>
+              <w:t>D (Decimal Mode)</w:t>
             </w:r>
           </w:p>
         </w:tc>
@@ -2733,21 +2586,7 @@
               <w:rPr>
                 <w:lang w:val="de-CH"/>
               </w:rPr>
-              <w:t xml:space="preserve">I (Interrupt </w:t>
-            </w:r>
-            <w:proofErr w:type="spellStart"/>
-            <w:r>
-              <w:rPr>
-                <w:lang w:val="de-CH"/>
-              </w:rPr>
-              <w:t>Disable</w:t>
-            </w:r>
-            <w:proofErr w:type="spellEnd"/>
-            <w:r>
-              <w:rPr>
-                <w:lang w:val="de-CH"/>
-              </w:rPr>
-              <w:t>)</w:t>
+              <w:t>I (Interrupt Disable)</w:t>
             </w:r>
           </w:p>
         </w:tc>
@@ -2883,21 +2722,7 @@
         <w:rPr>
           <w:lang w:val="de-CH"/>
         </w:rPr>
-        <w:t xml:space="preserve">verschiedene offizielle und nicht offizielle Sammlungen von Instruktionen und </w:t>
-      </w:r>
-      <w:proofErr w:type="spellStart"/>
-      <w:r>
-        <w:rPr>
-          <w:lang w:val="de-CH"/>
-        </w:rPr>
-        <w:t>Opcodes</w:t>
-      </w:r>
-      <w:proofErr w:type="spellEnd"/>
-      <w:r>
-        <w:rPr>
-          <w:lang w:val="de-CH"/>
-        </w:rPr>
-        <w:t>.</w:t>
+        <w:t>verschiedene offizielle und nicht offizielle Sammlungen von Instruktionen und Opcodes.</w:t>
       </w:r>
       <w:r>
         <w:rPr>
@@ -2920,14 +2745,12 @@
           <w:lang w:val="de-CH"/>
         </w:rPr>
       </w:pPr>
-      <w:proofErr w:type="spellStart"/>
       <w:r>
         <w:rPr>
           <w:lang w:val="de-CH"/>
         </w:rPr>
         <w:t>Addressierungsmodi</w:t>
       </w:r>
-      <w:proofErr w:type="spellEnd"/>
       <w:r>
         <w:rPr>
           <w:rStyle w:val="FootnoteReference"/>
@@ -3017,16 +2840,8 @@
           <w:lang w:val="de-CH"/>
         </w:rPr>
         <w:lastRenderedPageBreak/>
-        <w:t xml:space="preserve">Memory </w:t>
-      </w:r>
-      <w:proofErr w:type="spellStart"/>
-      <w:r>
-        <w:rPr>
-          <w:lang w:val="de-CH"/>
-        </w:rPr>
-        <w:t>map</w:t>
-      </w:r>
-      <w:proofErr w:type="spellEnd"/>
+        <w:t>Memory map</w:t>
+      </w:r>
       <w:r>
         <w:rPr>
           <w:rStyle w:val="FootnoteReference"/>
@@ -3320,7 +3135,7 @@
             <w:pPr>
               <w:pStyle w:val="Body"/>
             </w:pPr>
-            <w:hyperlink r:id="rId7" w:tooltip="Mirroring" w:history="1">
+            <w:hyperlink r:id="rId8" w:tooltip="Mirroring" w:history="1">
               <w:r>
                 <w:rPr>
                   <w:rStyle w:val="Hyperlink"/>
@@ -3583,7 +3398,7 @@
             <w:pPr>
               <w:pStyle w:val="Body"/>
             </w:pPr>
-            <w:hyperlink r:id="rId8" w:tooltip="PPU registers" w:history="1">
+            <w:hyperlink r:id="rId9" w:tooltip="PPU registers" w:history="1">
               <w:r>
                 <w:rPr>
                   <w:rStyle w:val="Hyperlink"/>
@@ -3773,7 +3588,7 @@
             <w:pPr>
               <w:pStyle w:val="Body"/>
             </w:pPr>
-            <w:hyperlink r:id="rId9" w:tooltip="APU" w:history="1">
+            <w:hyperlink r:id="rId10" w:tooltip="APU" w:history="1">
               <w:r>
                 <w:rPr>
                   <w:rStyle w:val="Hyperlink"/>
@@ -3788,7 +3603,7 @@
             <w:r>
               <w:t> and </w:t>
             </w:r>
-            <w:hyperlink r:id="rId10" w:tooltip="2A03" w:history="1">
+            <w:hyperlink r:id="rId11" w:tooltip="2A03" w:history="1">
               <w:r>
                 <w:rPr>
                   <w:rStyle w:val="Hyperlink"/>
@@ -3889,7 +3704,7 @@
             <w:r>
               <w:t>APU and I/O functionality that is normally disabled. See </w:t>
             </w:r>
-            <w:hyperlink r:id="rId11" w:tooltip="CPU Test Mode" w:history="1">
+            <w:hyperlink r:id="rId12" w:tooltip="CPU Test Mode" w:history="1">
               <w:r>
                 <w:rPr>
                   <w:rStyle w:val="Hyperlink"/>
@@ -3993,7 +3808,7 @@
             <w:r>
               <w:t>Cartridge space: PRG ROM, PRG RAM, and </w:t>
             </w:r>
-            <w:hyperlink r:id="rId12" w:tooltip="Mapper" w:history="1">
+            <w:hyperlink r:id="rId13" w:tooltip="Mapper" w:history="1">
               <w:r>
                 <w:rPr>
                   <w:rStyle w:val="Hyperlink"/>
@@ -4015,6 +3830,34 @@
     <w:p/>
     <w:p>
       <w:pPr>
+        <w:pStyle w:val="Body"/>
+      </w:pPr>
+      <w:r>
+        <w:t xml:space="preserve">We </w:t>
+      </w:r>
+      <w:r>
+        <w:t>use memory in the form of a</w:t>
+      </w:r>
+      <w:r>
+        <w:t xml:space="preserve"> </w:t>
+      </w:r>
+      <w:r>
+        <w:t xml:space="preserve">char </w:t>
+      </w:r>
+      <w:r>
+        <w:t xml:space="preserve">Array because it makes it easy to address using the cartridge </w:t>
+      </w:r>
+      <w:proofErr w:type="spellStart"/>
+      <w:r>
+        <w:t>addressdata</w:t>
+      </w:r>
+      <w:proofErr w:type="spellEnd"/>
+      <w:r>
+        <w:t>.</w:t>
+      </w:r>
+    </w:p>
+    <w:p>
+      <w:pPr>
         <w:pStyle w:val="Heading4"/>
       </w:pPr>
       <w:r>
@@ -4031,8 +3874,14 @@
     <w:p>
       <w:pPr>
         <w:pStyle w:val="Heading4"/>
-      </w:pPr>
-      <w:r>
+        <w:rPr>
+          <w:lang w:val="de-CH"/>
+        </w:rPr>
+      </w:pPr>
+      <w:r>
+        <w:rPr>
+          <w:lang w:val="de-CH"/>
+        </w:rPr>
         <w:t>Pins</w:t>
       </w:r>
       <w:r>
@@ -4042,61 +3891,222 @@
         <w:footnoteReference w:id="5"/>
       </w:r>
     </w:p>
-    <w:p/>
+    <w:p>
+      <w:pPr>
+        <w:rPr>
+          <w:lang w:val="de-CH"/>
+        </w:rPr>
+      </w:pPr>
+    </w:p>
     <w:p>
       <w:pPr>
         <w:pStyle w:val="Body"/>
         <w:rPr>
           <w:rFonts w:cs="Arial"/>
           <w:szCs w:val="20"/>
-        </w:rPr>
-      </w:pPr>
-    </w:p>
-    <w:p/>
+          <w:lang w:val="de-CH"/>
+        </w:rPr>
+      </w:pPr>
+    </w:p>
+    <w:p>
+      <w:pPr>
+        <w:rPr>
+          <w:lang w:val="de-CH"/>
+        </w:rPr>
+      </w:pPr>
+    </w:p>
     <w:p>
       <w:pPr>
         <w:pStyle w:val="Heading2"/>
-      </w:pPr>
-      <w:bookmarkStart w:id="5" w:name="_Toc54905783"/>
-      <w:r>
+        <w:rPr>
+          <w:lang w:val="de-CH"/>
+        </w:rPr>
+      </w:pPr>
+      <w:bookmarkStart w:id="4" w:name="_Toc54905783"/>
+      <w:r>
+        <w:rPr>
+          <w:lang w:val="de-CH"/>
+        </w:rPr>
         <w:t>APU</w:t>
       </w:r>
+      <w:bookmarkEnd w:id="4"/>
+    </w:p>
+    <w:p>
+      <w:pPr>
+        <w:pStyle w:val="Heading3"/>
+        <w:rPr>
+          <w:lang w:val="de-CH"/>
+        </w:rPr>
+      </w:pPr>
+      <w:bookmarkStart w:id="5" w:name="_Toc54905784"/>
+      <w:r>
+        <w:rPr>
+          <w:lang w:val="de-CH"/>
+        </w:rPr>
+        <w:t>Beschreibung</w:t>
+      </w:r>
       <w:bookmarkEnd w:id="5"/>
     </w:p>
     <w:p>
       <w:pPr>
+        <w:pStyle w:val="Body"/>
+        <w:rPr>
+          <w:lang w:val="de-CH"/>
+        </w:rPr>
+      </w:pPr>
+      <w:r>
+        <w:rPr>
+          <w:lang w:val="de-CH"/>
+        </w:rPr>
+        <w:t xml:space="preserve">Die APU </w:t>
+      </w:r>
+      <w:r>
+        <w:rPr>
+          <w:lang w:val="de-CH"/>
+        </w:rPr>
+        <w:t>kümmert sich um das Processing vom Audio.</w:t>
+      </w:r>
+    </w:p>
+    <w:p>
+      <w:pPr>
+        <w:pStyle w:val="Body"/>
+        <w:rPr>
+          <w:lang w:val="de-CH"/>
+        </w:rPr>
+      </w:pPr>
+    </w:p>
+    <w:p>
+      <w:pPr>
+        <w:pStyle w:val="Heading2"/>
+        <w:rPr>
+          <w:lang w:val="de-CH"/>
+        </w:rPr>
+      </w:pPr>
+      <w:bookmarkStart w:id="6" w:name="_Toc54905785"/>
+      <w:r>
+        <w:rPr>
+          <w:lang w:val="de-CH"/>
+        </w:rPr>
+        <w:t>PPU</w:t>
+      </w:r>
+      <w:bookmarkEnd w:id="6"/>
+    </w:p>
+    <w:p>
+      <w:pPr>
+        <w:pStyle w:val="Heading2"/>
+        <w:rPr>
+          <w:lang w:val="de-CH"/>
+        </w:rPr>
+      </w:pPr>
+      <w:bookmarkStart w:id="7" w:name="_Toc54905786"/>
+      <w:r>
+        <w:rPr>
+          <w:lang w:val="de-CH"/>
+        </w:rPr>
+        <w:t>Memory</w:t>
+      </w:r>
+      <w:bookmarkEnd w:id="7"/>
+    </w:p>
+    <w:p>
+      <w:pPr>
+        <w:pStyle w:val="Heading2"/>
+        <w:rPr>
+          <w:lang w:val="de-CH"/>
+        </w:rPr>
+      </w:pPr>
+      <w:bookmarkStart w:id="8" w:name="_Toc54905787"/>
+      <w:r>
+        <w:rPr>
+          <w:lang w:val="de-CH"/>
+        </w:rPr>
+        <w:t>Bus</w:t>
+      </w:r>
+      <w:bookmarkEnd w:id="8"/>
+    </w:p>
+    <w:p>
+      <w:pPr>
+        <w:pStyle w:val="Body"/>
+        <w:rPr>
+          <w:lang w:val="de-CH"/>
+        </w:rPr>
+      </w:pPr>
+    </w:p>
+    <w:p>
+      <w:pPr>
+        <w:pStyle w:val="Body"/>
+        <w:rPr>
+          <w:lang w:val="de-CH"/>
+        </w:rPr>
+      </w:pPr>
+    </w:p>
+    <w:p>
+      <w:pPr>
+        <w:pStyle w:val="Heading1"/>
+        <w:rPr>
+          <w:lang w:val="de-CH"/>
+        </w:rPr>
+      </w:pPr>
+      <w:r>
+        <w:rPr>
+          <w:lang w:val="de-CH"/>
+        </w:rPr>
+        <w:lastRenderedPageBreak/>
+        <w:t>Implementation Plan</w:t>
+      </w:r>
+    </w:p>
+    <w:p>
+      <w:pPr>
+        <w:pStyle w:val="Heading2"/>
+        <w:rPr>
+          <w:lang w:val="de-CH"/>
+        </w:rPr>
+      </w:pPr>
+    </w:p>
+    <w:p>
+      <w:pPr>
+        <w:pStyle w:val="Heading2"/>
+        <w:rPr>
+          <w:lang w:val="de-CH"/>
+        </w:rPr>
+      </w:pPr>
+      <w:r>
+        <w:rPr>
+          <w:lang w:val="de-CH"/>
+        </w:rPr>
+        <w:t>CPU</w:t>
+      </w:r>
+    </w:p>
+    <w:p>
+      <w:pPr>
         <w:pStyle w:val="Heading3"/>
         <w:rPr>
           <w:lang w:val="de-CH"/>
         </w:rPr>
       </w:pPr>
-      <w:bookmarkStart w:id="6" w:name="_Toc54905784"/>
-      <w:r>
-        <w:rPr>
-          <w:lang w:val="de-CH"/>
-        </w:rPr>
-        <w:t>Beschreibung</w:t>
-      </w:r>
-      <w:bookmarkEnd w:id="6"/>
+      <w:r>
+        <w:rPr>
+          <w:lang w:val="de-CH"/>
+        </w:rPr>
+        <w:t>Opcodes</w:t>
+      </w:r>
     </w:p>
     <w:p>
       <w:pPr>
         <w:pStyle w:val="Body"/>
-        <w:rPr>
-          <w:lang w:val="de-CH"/>
-        </w:rPr>
-      </w:pPr>
-      <w:r>
-        <w:rPr>
-          <w:lang w:val="de-CH"/>
-        </w:rPr>
-        <w:t xml:space="preserve">Die APU </w:t>
-      </w:r>
-      <w:r>
-        <w:rPr>
-          <w:lang w:val="de-CH"/>
-        </w:rPr>
-        <w:t>kümmert sich um das Processing vom Audio.</w:t>
+      </w:pPr>
+      <w:r>
+        <w:t xml:space="preserve">Possibility to add new </w:t>
+      </w:r>
+      <w:r>
+        <w:t xml:space="preserve">Opcodes to the structure should be </w:t>
+      </w:r>
+      <w:proofErr w:type="spellStart"/>
+      <w:r>
+        <w:t>guaranted</w:t>
+      </w:r>
+      <w:proofErr w:type="spellEnd"/>
+      <w:r>
+        <w:t>.</w:t>
       </w:r>
     </w:p>
     <w:p>
@@ -4106,54 +4116,143 @@
           <w:lang w:val="de-CH"/>
         </w:rPr>
       </w:pPr>
+      <w:r>
+        <w:rPr>
+          <w:lang w:val="de-CH"/>
+        </w:rPr>
+        <w:t>1 Byte Opcode (Hardware = Position in Opcode Ma</w:t>
+      </w:r>
+      <w:r>
+        <w:rPr>
+          <w:lang w:val="de-CH"/>
+        </w:rPr>
+        <w:t>trix)</w:t>
+      </w:r>
+    </w:p>
+    <w:p>
+      <w:pPr>
+        <w:pStyle w:val="Body"/>
+      </w:pPr>
+      <w:r>
+        <w:t>For each opcode different a</w:t>
+      </w:r>
+      <w:r>
+        <w:t xml:space="preserve">ddressing modes, </w:t>
+      </w:r>
+      <w:r>
+        <w:t>Number of Parameters and clock cycles</w:t>
+      </w:r>
+      <w:r>
+        <w:rPr>
+          <w:rStyle w:val="FootnoteReference"/>
+        </w:rPr>
+        <w:footnoteReference w:id="6"/>
+      </w:r>
+    </w:p>
+    <w:p>
+      <w:pPr>
+        <w:pStyle w:val="Heading3"/>
+      </w:pPr>
+      <w:r>
+        <w:t>Register</w:t>
+      </w:r>
+      <w:r>
+        <w:t>s</w:t>
+      </w:r>
+    </w:p>
+    <w:p>
+      <w:pPr>
+        <w:pStyle w:val="Heading3"/>
+      </w:pPr>
+    </w:p>
+    <w:p>
+      <w:pPr>
+        <w:pStyle w:val="Heading3"/>
+      </w:pPr>
     </w:p>
     <w:p>
       <w:pPr>
         <w:pStyle w:val="Heading2"/>
-        <w:rPr>
-          <w:lang w:val="de-CH"/>
-        </w:rPr>
-      </w:pPr>
-      <w:bookmarkStart w:id="7" w:name="_Toc54905785"/>
-      <w:r>
-        <w:rPr>
-          <w:lang w:val="de-CH"/>
-        </w:rPr>
-        <w:t>PPU</w:t>
-      </w:r>
-      <w:bookmarkEnd w:id="7"/>
+      </w:pPr>
+      <w:r>
+        <w:t>Memory</w:t>
+      </w:r>
+    </w:p>
+    <w:p>
+      <w:pPr>
+        <w:pStyle w:val="Body"/>
+      </w:pPr>
+      <w:r>
+        <w:t>Ideas:</w:t>
+      </w:r>
+    </w:p>
+    <w:p>
+      <w:pPr>
+        <w:pStyle w:val="Body"/>
+        <w:numPr>
+          <w:ilvl w:val="0"/>
+          <w:numId w:val="1"/>
+        </w:numPr>
+      </w:pPr>
+      <w:r>
+        <w:t>One Global char Array, Index as address</w:t>
+      </w:r>
+    </w:p>
+    <w:p>
+      <w:pPr>
+        <w:pStyle w:val="Body"/>
+        <w:numPr>
+          <w:ilvl w:val="0"/>
+          <w:numId w:val="1"/>
+        </w:numPr>
+      </w:pPr>
+      <w:r>
+        <w:t>Different Arrays depending on component</w:t>
+      </w:r>
+    </w:p>
+    <w:p>
+      <w:pPr>
+        <w:pStyle w:val="Body"/>
+      </w:pPr>
+    </w:p>
+    <w:p>
+      <w:pPr>
+        <w:pStyle w:val="Body"/>
+      </w:pPr>
     </w:p>
     <w:p>
       <w:pPr>
         <w:pStyle w:val="Heading2"/>
-        <w:rPr>
-          <w:lang w:val="de-CH"/>
-        </w:rPr>
-      </w:pPr>
-      <w:bookmarkStart w:id="8" w:name="_Toc54905786"/>
-      <w:r>
-        <w:rPr>
-          <w:lang w:val="de-CH"/>
-        </w:rPr>
-        <w:t>Memory</w:t>
-      </w:r>
-      <w:bookmarkEnd w:id="8"/>
-    </w:p>
-    <w:p>
-      <w:pPr>
-        <w:pStyle w:val="Heading2"/>
-        <w:rPr>
-          <w:lang w:val="de-CH"/>
-        </w:rPr>
-      </w:pPr>
-      <w:bookmarkStart w:id="9" w:name="_Toc54905787"/>
-      <w:r>
-        <w:rPr>
-          <w:lang w:val="de-CH"/>
-        </w:rPr>
+      </w:pPr>
+      <w:r>
         <w:t>Bus</w:t>
       </w:r>
-      <w:bookmarkEnd w:id="9"/>
+    </w:p>
+    <w:p>
+      <w:pPr>
+        <w:pStyle w:val="Body"/>
+      </w:pPr>
+      <w:r>
+        <w:t>Read/Write functions</w:t>
+      </w:r>
+      <w:r>
+        <w:t xml:space="preserve"> for 8 Bit data</w:t>
+      </w:r>
+      <w:r>
+        <w:t xml:space="preserve"> with</w:t>
+      </w:r>
+      <w:r>
+        <w:t xml:space="preserve"> </w:t>
+      </w:r>
+      <w:r>
+        <w:t>16 Bit</w:t>
+      </w:r>
+      <w:r>
+        <w:t xml:space="preserve"> addresses as parameter.</w:t>
+      </w:r>
+      <w:r>
+        <w:t xml:space="preserve"> </w:t>
+      </w:r>
     </w:p>
     <w:sectPr>
       <w:pgSz w:w="11906" w:h="16838"/>
@@ -4168,7 +4267,7 @@
 </file>
 
 <file path=word/endnotes.xml><?xml version="1.0" encoding="utf-8"?>
-<w:endnotes xmlns:wpc="http://schemas.microsoft.com/office/word/2010/wordprocessingCanvas" xmlns:cx="http://schemas.microsoft.com/office/drawing/2014/chartex" xmlns:cx1="http://schemas.microsoft.com/office/drawing/2015/9/8/chartex" xmlns:cx2="http://schemas.microsoft.com/office/drawing/2015/10/21/chartex" xmlns:cx3="http://schemas.microsoft.com/office/drawing/2016/5/9/chartex" xmlns:cx4="http://schemas.microsoft.com/office/drawing/2016/5/10/chartex" xmlns:cx5="http://schemas.microsoft.com/office/drawing/2016/5/11/chartex" xmlns:cx6="http://schemas.microsoft.com/office/drawing/2016/5/12/chartex" xmlns:cx7="http://schemas.microsoft.com/office/drawing/2016/5/13/chartex" xmlns:cx8="http://schemas.microsoft.com/office/drawing/2016/5/14/chartex" xmlns:mc="http://schemas.openxmlformats.org/markup-compatibility/2006" xmlns:aink="http://schemas.microsoft.com/office/drawing/2016/ink" xmlns:am3d="http://schemas.microsoft.com/office/drawing/2017/model3d" xmlns:o="urn:schemas-microsoft-com:office:office" xmlns:r="http://schemas.openxmlformats.org/officeDocument/2006/relationships" xmlns:m="http://schemas.openxmlformats.org/officeDocument/2006/math" xmlns:v="urn:schemas-microsoft-com:vml" xmlns:wp14="http://schemas.microsoft.com/office/word/2010/wordprocessingDrawing" xmlns:wp="http://schemas.openxmlformats.org/drawingml/2006/wordprocessingDrawing" xmlns:w10="urn:schemas-microsoft-com:office:word" xmlns:w="http://schemas.openxmlformats.org/wordprocessingml/2006/main" xmlns:w14="http://schemas.microsoft.com/office/word/2010/wordml" xmlns:w15="http://schemas.microsoft.com/office/word/2012/wordml" xmlns:w16cid="http://schemas.microsoft.com/office/word/2016/wordml/cid" xmlns:w16se="http://schemas.microsoft.com/office/word/2015/wordml/symex" xmlns:wpg="http://schemas.microsoft.com/office/word/2010/wordprocessingGroup" xmlns:wpi="http://schemas.microsoft.com/office/word/2010/wordprocessingInk" xmlns:wne="http://schemas.microsoft.com/office/word/2006/wordml" xmlns:wps="http://schemas.microsoft.com/office/word/2010/wordprocessingShape" mc:Ignorable="w14 w15 w16se w16cid wp14">
+<w:endnotes xmlns:wpc="http://schemas.microsoft.com/office/word/2010/wordprocessingCanvas" xmlns:cx="http://schemas.microsoft.com/office/drawing/2014/chartex" xmlns:cx1="http://schemas.microsoft.com/office/drawing/2015/9/8/chartex" xmlns:cx2="http://schemas.microsoft.com/office/drawing/2015/10/21/chartex" xmlns:cx3="http://schemas.microsoft.com/office/drawing/2016/5/9/chartex" xmlns:cx4="http://schemas.microsoft.com/office/drawing/2016/5/10/chartex" xmlns:cx5="http://schemas.microsoft.com/office/drawing/2016/5/11/chartex" xmlns:cx6="http://schemas.microsoft.com/office/drawing/2016/5/12/chartex" xmlns:cx7="http://schemas.microsoft.com/office/drawing/2016/5/13/chartex" xmlns:cx8="http://schemas.microsoft.com/office/drawing/2016/5/14/chartex" xmlns:mc="http://schemas.openxmlformats.org/markup-compatibility/2006" xmlns:aink="http://schemas.microsoft.com/office/drawing/2016/ink" xmlns:am3d="http://schemas.microsoft.com/office/drawing/2017/model3d" xmlns:o="urn:schemas-microsoft-com:office:office" xmlns:r="http://schemas.openxmlformats.org/officeDocument/2006/relationships" xmlns:m="http://schemas.openxmlformats.org/officeDocument/2006/math" xmlns:v="urn:schemas-microsoft-com:vml" xmlns:wp14="http://schemas.microsoft.com/office/word/2010/wordprocessingDrawing" xmlns:wp="http://schemas.openxmlformats.org/drawingml/2006/wordprocessingDrawing" xmlns:w10="urn:schemas-microsoft-com:office:word" xmlns:w="http://schemas.openxmlformats.org/wordprocessingml/2006/main" xmlns:w14="http://schemas.microsoft.com/office/word/2010/wordml" xmlns:w15="http://schemas.microsoft.com/office/word/2012/wordml" xmlns:w16cex="http://schemas.microsoft.com/office/word/2018/wordml/cex" xmlns:w16cid="http://schemas.microsoft.com/office/word/2016/wordml/cid" xmlns:w16="http://schemas.microsoft.com/office/word/2018/wordml" xmlns:w16se="http://schemas.microsoft.com/office/word/2015/wordml/symex" xmlns:wpg="http://schemas.microsoft.com/office/word/2010/wordprocessingGroup" xmlns:wpi="http://schemas.microsoft.com/office/word/2010/wordprocessingInk" xmlns:wne="http://schemas.microsoft.com/office/word/2006/wordml" xmlns:wps="http://schemas.microsoft.com/office/word/2010/wordprocessingShape" mc:Ignorable="w14 w15 w16se w16cid w16 w16cex wp14">
   <w:endnote w:type="separator" w:id="-1">
     <w:p>
       <w:pPr>
@@ -4193,7 +4292,7 @@
 </file>
 
 <file path=word/footnotes.xml><?xml version="1.0" encoding="utf-8"?>
-<w:footnotes xmlns:wpc="http://schemas.microsoft.com/office/word/2010/wordprocessingCanvas" xmlns:cx="http://schemas.microsoft.com/office/drawing/2014/chartex" xmlns:cx1="http://schemas.microsoft.com/office/drawing/2015/9/8/chartex" xmlns:cx2="http://schemas.microsoft.com/office/drawing/2015/10/21/chartex" xmlns:cx3="http://schemas.microsoft.com/office/drawing/2016/5/9/chartex" xmlns:cx4="http://schemas.microsoft.com/office/drawing/2016/5/10/chartex" xmlns:cx5="http://schemas.microsoft.com/office/drawing/2016/5/11/chartex" xmlns:cx6="http://schemas.microsoft.com/office/drawing/2016/5/12/chartex" xmlns:cx7="http://schemas.microsoft.com/office/drawing/2016/5/13/chartex" xmlns:cx8="http://schemas.microsoft.com/office/drawing/2016/5/14/chartex" xmlns:mc="http://schemas.openxmlformats.org/markup-compatibility/2006" xmlns:aink="http://schemas.microsoft.com/office/drawing/2016/ink" xmlns:am3d="http://schemas.microsoft.com/office/drawing/2017/model3d" xmlns:o="urn:schemas-microsoft-com:office:office" xmlns:r="http://schemas.openxmlformats.org/officeDocument/2006/relationships" xmlns:m="http://schemas.openxmlformats.org/officeDocument/2006/math" xmlns:v="urn:schemas-microsoft-com:vml" xmlns:wp14="http://schemas.microsoft.com/office/word/2010/wordprocessingDrawing" xmlns:wp="http://schemas.openxmlformats.org/drawingml/2006/wordprocessingDrawing" xmlns:w10="urn:schemas-microsoft-com:office:word" xmlns:w="http://schemas.openxmlformats.org/wordprocessingml/2006/main" xmlns:w14="http://schemas.microsoft.com/office/word/2010/wordml" xmlns:w15="http://schemas.microsoft.com/office/word/2012/wordml" xmlns:w16cid="http://schemas.microsoft.com/office/word/2016/wordml/cid" xmlns:w16se="http://schemas.microsoft.com/office/word/2015/wordml/symex" xmlns:wpg="http://schemas.microsoft.com/office/word/2010/wordprocessingGroup" xmlns:wpi="http://schemas.microsoft.com/office/word/2010/wordprocessingInk" xmlns:wne="http://schemas.microsoft.com/office/word/2006/wordml" xmlns:wps="http://schemas.microsoft.com/office/word/2010/wordprocessingShape" mc:Ignorable="w14 w15 w16se w16cid wp14">
+<w:footnotes xmlns:wpc="http://schemas.microsoft.com/office/word/2010/wordprocessingCanvas" xmlns:cx="http://schemas.microsoft.com/office/drawing/2014/chartex" xmlns:cx1="http://schemas.microsoft.com/office/drawing/2015/9/8/chartex" xmlns:cx2="http://schemas.microsoft.com/office/drawing/2015/10/21/chartex" xmlns:cx3="http://schemas.microsoft.com/office/drawing/2016/5/9/chartex" xmlns:cx4="http://schemas.microsoft.com/office/drawing/2016/5/10/chartex" xmlns:cx5="http://schemas.microsoft.com/office/drawing/2016/5/11/chartex" xmlns:cx6="http://schemas.microsoft.com/office/drawing/2016/5/12/chartex" xmlns:cx7="http://schemas.microsoft.com/office/drawing/2016/5/13/chartex" xmlns:cx8="http://schemas.microsoft.com/office/drawing/2016/5/14/chartex" xmlns:mc="http://schemas.openxmlformats.org/markup-compatibility/2006" xmlns:aink="http://schemas.microsoft.com/office/drawing/2016/ink" xmlns:am3d="http://schemas.microsoft.com/office/drawing/2017/model3d" xmlns:o="urn:schemas-microsoft-com:office:office" xmlns:r="http://schemas.openxmlformats.org/officeDocument/2006/relationships" xmlns:m="http://schemas.openxmlformats.org/officeDocument/2006/math" xmlns:v="urn:schemas-microsoft-com:vml" xmlns:wp14="http://schemas.microsoft.com/office/word/2010/wordprocessingDrawing" xmlns:wp="http://schemas.openxmlformats.org/drawingml/2006/wordprocessingDrawing" xmlns:w10="urn:schemas-microsoft-com:office:word" xmlns:w="http://schemas.openxmlformats.org/wordprocessingml/2006/main" xmlns:w14="http://schemas.microsoft.com/office/word/2010/wordml" xmlns:w15="http://schemas.microsoft.com/office/word/2012/wordml" xmlns:w16cex="http://schemas.microsoft.com/office/word/2018/wordml/cex" xmlns:w16cid="http://schemas.microsoft.com/office/word/2016/wordml/cid" xmlns:w16="http://schemas.microsoft.com/office/word/2018/wordml" xmlns:w16se="http://schemas.microsoft.com/office/word/2015/wordml/symex" xmlns:wpg="http://schemas.microsoft.com/office/word/2010/wordprocessingGroup" xmlns:wpi="http://schemas.microsoft.com/office/word/2010/wordprocessingInk" xmlns:wne="http://schemas.microsoft.com/office/word/2006/wordml" xmlns:wps="http://schemas.microsoft.com/office/word/2010/wordprocessingShape" mc:Ignorable="w14 w15 w16se w16cid w16 w16cex wp14">
   <w:footnote w:type="separator" w:id="-1">
     <w:p>
       <w:pPr>
@@ -4310,13 +4409,7 @@
         <w:rPr>
           <w:lang w:val="de-CH"/>
         </w:rPr>
-        <w:t xml:space="preserve"> </w:t>
-      </w:r>
-      <w:r>
-        <w:rPr>
-          <w:lang w:val="de-CH"/>
-        </w:rPr>
-        <w:t>http://wiki.nesdev.com/w/index.php/CPU_interrupts</w:t>
+        <w:t xml:space="preserve"> http://wiki.nesdev.com/w/index.php/CPU_interrupts</w:t>
       </w:r>
     </w:p>
   </w:footnote>
@@ -4345,14 +4438,163 @@
           <w:lang w:val="de-CH"/>
         </w:rPr>
         <w:t>http://wiki.nesdev.com/w/index.php/CPU_pin_out_and_signal_description</w:t>
+      </w:r>
+    </w:p>
+  </w:footnote>
+  <w:footnote w:id="6">
+    <w:p>
+      <w:pPr>
+        <w:pStyle w:val="FootnoteText"/>
+        <w:rPr>
+          <w:lang w:val="de-CH"/>
+        </w:rPr>
+      </w:pPr>
+      <w:r>
+        <w:rPr>
+          <w:rStyle w:val="FootnoteReference"/>
+        </w:rPr>
+        <w:footnoteRef/>
+      </w:r>
+      <w:r>
+        <w:rPr>
+          <w:lang w:val="de-CH"/>
+        </w:rPr>
+        <w:t xml:space="preserve"> </w:t>
+      </w:r>
+      <w:r>
+        <w:rPr>
+          <w:lang w:val="de-CH"/>
+        </w:rPr>
+        <w:t>http://www.obelisk.me.uk/6502/instructions.html</w:t>
       </w:r>
     </w:p>
   </w:footnote>
 </w:footnotes>
 </file>
 
+<file path=word/numbering.xml><?xml version="1.0" encoding="utf-8"?>
+<w:numbering xmlns:wpc="http://schemas.microsoft.com/office/word/2010/wordprocessingCanvas" xmlns:cx="http://schemas.microsoft.com/office/drawing/2014/chartex" xmlns:cx1="http://schemas.microsoft.com/office/drawing/2015/9/8/chartex" xmlns:cx2="http://schemas.microsoft.com/office/drawing/2015/10/21/chartex" xmlns:cx3="http://schemas.microsoft.com/office/drawing/2016/5/9/chartex" xmlns:cx4="http://schemas.microsoft.com/office/drawing/2016/5/10/chartex" xmlns:cx5="http://schemas.microsoft.com/office/drawing/2016/5/11/chartex" xmlns:cx6="http://schemas.microsoft.com/office/drawing/2016/5/12/chartex" xmlns:cx7="http://schemas.microsoft.com/office/drawing/2016/5/13/chartex" xmlns:cx8="http://schemas.microsoft.com/office/drawing/2016/5/14/chartex" xmlns:mc="http://schemas.openxmlformats.org/markup-compatibility/2006" xmlns:aink="http://schemas.microsoft.com/office/drawing/2016/ink" xmlns:am3d="http://schemas.microsoft.com/office/drawing/2017/model3d" xmlns:o="urn:schemas-microsoft-com:office:office" xmlns:r="http://schemas.openxmlformats.org/officeDocument/2006/relationships" xmlns:m="http://schemas.openxmlformats.org/officeDocument/2006/math" xmlns:v="urn:schemas-microsoft-com:vml" xmlns:wp14="http://schemas.microsoft.com/office/word/2010/wordprocessingDrawing" xmlns:wp="http://schemas.openxmlformats.org/drawingml/2006/wordprocessingDrawing" xmlns:w10="urn:schemas-microsoft-com:office:word" xmlns:w="http://schemas.openxmlformats.org/wordprocessingml/2006/main" xmlns:w14="http://schemas.microsoft.com/office/word/2010/wordml" xmlns:w15="http://schemas.microsoft.com/office/word/2012/wordml" xmlns:w16cex="http://schemas.microsoft.com/office/word/2018/wordml/cex" xmlns:w16cid="http://schemas.microsoft.com/office/word/2016/wordml/cid" xmlns:w16="http://schemas.microsoft.com/office/word/2018/wordml" xmlns:w16se="http://schemas.microsoft.com/office/word/2015/wordml/symex" xmlns:wpg="http://schemas.microsoft.com/office/word/2010/wordprocessingGroup" xmlns:wpi="http://schemas.microsoft.com/office/word/2010/wordprocessingInk" xmlns:wne="http://schemas.microsoft.com/office/word/2006/wordml" xmlns:wps="http://schemas.microsoft.com/office/word/2010/wordprocessingShape" mc:Ignorable="w14 w15 w16se w16cid w16 w16cex wp14">
+  <w:abstractNum w:abstractNumId="0" w15:restartNumberingAfterBreak="0">
+    <w:nsid w:val="2C7779E8"/>
+    <w:multiLevelType w:val="hybridMultilevel"/>
+    <w:tmpl w:val="04C66116"/>
+    <w:lvl w:ilvl="0" w:tplc="08090001">
+      <w:start w:val="1"/>
+      <w:numFmt w:val="bullet"/>
+      <w:lvlText w:val=""/>
+      <w:lvlJc w:val="left"/>
+      <w:pPr>
+        <w:ind w:left="1440" w:hanging="360"/>
+      </w:pPr>
+      <w:rPr>
+        <w:rFonts w:ascii="Symbol" w:hAnsi="Symbol" w:hint="default"/>
+      </w:rPr>
+    </w:lvl>
+    <w:lvl w:ilvl="1" w:tplc="08090003" w:tentative="1">
+      <w:start w:val="1"/>
+      <w:numFmt w:val="bullet"/>
+      <w:lvlText w:val="o"/>
+      <w:lvlJc w:val="left"/>
+      <w:pPr>
+        <w:ind w:left="2160" w:hanging="360"/>
+      </w:pPr>
+      <w:rPr>
+        <w:rFonts w:ascii="Courier New" w:hAnsi="Courier New" w:cs="Courier New" w:hint="default"/>
+      </w:rPr>
+    </w:lvl>
+    <w:lvl w:ilvl="2" w:tplc="08090005" w:tentative="1">
+      <w:start w:val="1"/>
+      <w:numFmt w:val="bullet"/>
+      <w:lvlText w:val=""/>
+      <w:lvlJc w:val="left"/>
+      <w:pPr>
+        <w:ind w:left="2880" w:hanging="360"/>
+      </w:pPr>
+      <w:rPr>
+        <w:rFonts w:ascii="Wingdings" w:hAnsi="Wingdings" w:hint="default"/>
+      </w:rPr>
+    </w:lvl>
+    <w:lvl w:ilvl="3" w:tplc="08090001" w:tentative="1">
+      <w:start w:val="1"/>
+      <w:numFmt w:val="bullet"/>
+      <w:lvlText w:val=""/>
+      <w:lvlJc w:val="left"/>
+      <w:pPr>
+        <w:ind w:left="3600" w:hanging="360"/>
+      </w:pPr>
+      <w:rPr>
+        <w:rFonts w:ascii="Symbol" w:hAnsi="Symbol" w:hint="default"/>
+      </w:rPr>
+    </w:lvl>
+    <w:lvl w:ilvl="4" w:tplc="08090003" w:tentative="1">
+      <w:start w:val="1"/>
+      <w:numFmt w:val="bullet"/>
+      <w:lvlText w:val="o"/>
+      <w:lvlJc w:val="left"/>
+      <w:pPr>
+        <w:ind w:left="4320" w:hanging="360"/>
+      </w:pPr>
+      <w:rPr>
+        <w:rFonts w:ascii="Courier New" w:hAnsi="Courier New" w:cs="Courier New" w:hint="default"/>
+      </w:rPr>
+    </w:lvl>
+    <w:lvl w:ilvl="5" w:tplc="08090005" w:tentative="1">
+      <w:start w:val="1"/>
+      <w:numFmt w:val="bullet"/>
+      <w:lvlText w:val=""/>
+      <w:lvlJc w:val="left"/>
+      <w:pPr>
+        <w:ind w:left="5040" w:hanging="360"/>
+      </w:pPr>
+      <w:rPr>
+        <w:rFonts w:ascii="Wingdings" w:hAnsi="Wingdings" w:hint="default"/>
+      </w:rPr>
+    </w:lvl>
+    <w:lvl w:ilvl="6" w:tplc="08090001" w:tentative="1">
+      <w:start w:val="1"/>
+      <w:numFmt w:val="bullet"/>
+      <w:lvlText w:val=""/>
+      <w:lvlJc w:val="left"/>
+      <w:pPr>
+        <w:ind w:left="5760" w:hanging="360"/>
+      </w:pPr>
+      <w:rPr>
+        <w:rFonts w:ascii="Symbol" w:hAnsi="Symbol" w:hint="default"/>
+      </w:rPr>
+    </w:lvl>
+    <w:lvl w:ilvl="7" w:tplc="08090003" w:tentative="1">
+      <w:start w:val="1"/>
+      <w:numFmt w:val="bullet"/>
+      <w:lvlText w:val="o"/>
+      <w:lvlJc w:val="left"/>
+      <w:pPr>
+        <w:ind w:left="6480" w:hanging="360"/>
+      </w:pPr>
+      <w:rPr>
+        <w:rFonts w:ascii="Courier New" w:hAnsi="Courier New" w:cs="Courier New" w:hint="default"/>
+      </w:rPr>
+    </w:lvl>
+    <w:lvl w:ilvl="8" w:tplc="08090005" w:tentative="1">
+      <w:start w:val="1"/>
+      <w:numFmt w:val="bullet"/>
+      <w:lvlText w:val=""/>
+      <w:lvlJc w:val="left"/>
+      <w:pPr>
+        <w:ind w:left="7200" w:hanging="360"/>
+      </w:pPr>
+      <w:rPr>
+        <w:rFonts w:ascii="Wingdings" w:hAnsi="Wingdings" w:hint="default"/>
+      </w:rPr>
+    </w:lvl>
+  </w:abstractNum>
+  <w:num w:numId="1">
+    <w:abstractNumId w:val="0"/>
+  </w:num>
+</w:numbering>
+</file>
+
 <file path=word/styles.xml><?xml version="1.0" encoding="utf-8"?>
-<w:styles xmlns:mc="http://schemas.openxmlformats.org/markup-compatibility/2006" xmlns:r="http://schemas.openxmlformats.org/officeDocument/2006/relationships" xmlns:w="http://schemas.openxmlformats.org/wordprocessingml/2006/main" xmlns:w14="http://schemas.microsoft.com/office/word/2010/wordml" xmlns:w15="http://schemas.microsoft.com/office/word/2012/wordml" xmlns:w16cid="http://schemas.microsoft.com/office/word/2016/wordml/cid" xmlns:w16se="http://schemas.microsoft.com/office/word/2015/wordml/symex" mc:Ignorable="w14 w15 w16se w16cid">
+<w:styles xmlns:mc="http://schemas.openxmlformats.org/markup-compatibility/2006" xmlns:r="http://schemas.openxmlformats.org/officeDocument/2006/relationships" xmlns:w="http://schemas.openxmlformats.org/wordprocessingml/2006/main" xmlns:w14="http://schemas.microsoft.com/office/word/2010/wordml" xmlns:w15="http://schemas.microsoft.com/office/word/2012/wordml" xmlns:w16cex="http://schemas.microsoft.com/office/word/2018/wordml/cex" xmlns:w16cid="http://schemas.microsoft.com/office/word/2016/wordml/cid" xmlns:w16="http://schemas.microsoft.com/office/word/2018/wordml" xmlns:w16se="http://schemas.microsoft.com/office/word/2015/wordml/symex" mc:Ignorable="w14 w15 w16se w16cid w16 w16cex">
   <w:docDefaults>
     <w:rPrDefault>
       <w:rPr>
@@ -4368,7 +4610,7 @@
       </w:pPr>
     </w:pPrDefault>
   </w:docDefaults>
-  <w:latentStyles w:defLockedState="0" w:defUIPriority="99" w:defSemiHidden="0" w:defUnhideWhenUsed="0" w:defQFormat="0" w:count="377">
+  <w:latentStyles w:defLockedState="0" w:defUIPriority="99" w:defSemiHidden="0" w:defUnhideWhenUsed="0" w:defQFormat="0" w:count="376">
     <w:lsdException w:name="Normal" w:uiPriority="0"/>
     <w:lsdException w:name="heading 1" w:uiPriority="9" w:qFormat="1"/>
     <w:lsdException w:name="heading 2" w:semiHidden="1" w:uiPriority="9" w:unhideWhenUsed="1" w:qFormat="1"/>
@@ -4745,7 +4987,6 @@
     <w:lsdException w:name="Hashtag" w:semiHidden="1" w:unhideWhenUsed="1"/>
     <w:lsdException w:name="Unresolved Mention" w:semiHidden="1" w:unhideWhenUsed="1"/>
     <w:lsdException w:name="Smart Link" w:semiHidden="1" w:unhideWhenUsed="1"/>
-    <w:lsdException w:name="Smart Link Error" w:semiHidden="1" w:unhideWhenUsed="1"/>
   </w:latentStyles>
   <w:style w:type="paragraph" w:default="1" w:styleId="Normal">
     <w:name w:val="Normal"/>
@@ -4841,6 +5082,7 @@
   <w:style w:type="character" w:default="1" w:styleId="DefaultParagraphFont">
     <w:name w:val="Default Paragraph Font"/>
     <w:uiPriority w:val="1"/>
+    <w:semiHidden/>
     <w:unhideWhenUsed/>
   </w:style>
   <w:style w:type="table" w:default="1" w:styleId="TableNormal">
@@ -5291,7 +5533,7 @@
 </file>
 
 <file path=word/glossary/document.xml><?xml version="1.0" encoding="utf-8"?>
-<w:glossaryDocument xmlns:wpc="http://schemas.microsoft.com/office/word/2010/wordprocessingCanvas" xmlns:cx="http://schemas.microsoft.com/office/drawing/2014/chartex" xmlns:cx1="http://schemas.microsoft.com/office/drawing/2015/9/8/chartex" xmlns:cx2="http://schemas.microsoft.com/office/drawing/2015/10/21/chartex" xmlns:cx3="http://schemas.microsoft.com/office/drawing/2016/5/9/chartex" xmlns:cx4="http://schemas.microsoft.com/office/drawing/2016/5/10/chartex" xmlns:cx5="http://schemas.microsoft.com/office/drawing/2016/5/11/chartex" xmlns:cx6="http://schemas.microsoft.com/office/drawing/2016/5/12/chartex" xmlns:cx7="http://schemas.microsoft.com/office/drawing/2016/5/13/chartex" xmlns:cx8="http://schemas.microsoft.com/office/drawing/2016/5/14/chartex" xmlns:mc="http://schemas.openxmlformats.org/markup-compatibility/2006" xmlns:aink="http://schemas.microsoft.com/office/drawing/2016/ink" xmlns:am3d="http://schemas.microsoft.com/office/drawing/2017/model3d" xmlns:o="urn:schemas-microsoft-com:office:office" xmlns:r="http://schemas.openxmlformats.org/officeDocument/2006/relationships" xmlns:m="http://schemas.openxmlformats.org/officeDocument/2006/math" xmlns:v="urn:schemas-microsoft-com:vml" xmlns:wp14="http://schemas.microsoft.com/office/word/2010/wordprocessingDrawing" xmlns:wp="http://schemas.openxmlformats.org/drawingml/2006/wordprocessingDrawing" xmlns:w10="urn:schemas-microsoft-com:office:word" xmlns:w="http://schemas.openxmlformats.org/wordprocessingml/2006/main" xmlns:w14="http://schemas.microsoft.com/office/word/2010/wordml" xmlns:w15="http://schemas.microsoft.com/office/word/2012/wordml" xmlns:w16cid="http://schemas.microsoft.com/office/word/2016/wordml/cid" xmlns:w16se="http://schemas.microsoft.com/office/word/2015/wordml/symex" xmlns:wpg="http://schemas.microsoft.com/office/word/2010/wordprocessingGroup" xmlns:wpi="http://schemas.microsoft.com/office/word/2010/wordprocessingInk" xmlns:wne="http://schemas.microsoft.com/office/word/2006/wordml" xmlns:wps="http://schemas.microsoft.com/office/word/2010/wordprocessingShape" mc:Ignorable="w14 w15 w16se w16cid wp14">
+<w:glossaryDocument xmlns:wpc="http://schemas.microsoft.com/office/word/2010/wordprocessingCanvas" xmlns:cx="http://schemas.microsoft.com/office/drawing/2014/chartex" xmlns:cx1="http://schemas.microsoft.com/office/drawing/2015/9/8/chartex" xmlns:cx2="http://schemas.microsoft.com/office/drawing/2015/10/21/chartex" xmlns:cx3="http://schemas.microsoft.com/office/drawing/2016/5/9/chartex" xmlns:cx4="http://schemas.microsoft.com/office/drawing/2016/5/10/chartex" xmlns:cx5="http://schemas.microsoft.com/office/drawing/2016/5/11/chartex" xmlns:cx6="http://schemas.microsoft.com/office/drawing/2016/5/12/chartex" xmlns:cx7="http://schemas.microsoft.com/office/drawing/2016/5/13/chartex" xmlns:cx8="http://schemas.microsoft.com/office/drawing/2016/5/14/chartex" xmlns:mc="http://schemas.openxmlformats.org/markup-compatibility/2006" xmlns:aink="http://schemas.microsoft.com/office/drawing/2016/ink" xmlns:am3d="http://schemas.microsoft.com/office/drawing/2017/model3d" xmlns:o="urn:schemas-microsoft-com:office:office" xmlns:r="http://schemas.openxmlformats.org/officeDocument/2006/relationships" xmlns:m="http://schemas.openxmlformats.org/officeDocument/2006/math" xmlns:v="urn:schemas-microsoft-com:vml" xmlns:wp14="http://schemas.microsoft.com/office/word/2010/wordprocessingDrawing" xmlns:wp="http://schemas.openxmlformats.org/drawingml/2006/wordprocessingDrawing" xmlns:w10="urn:schemas-microsoft-com:office:word" xmlns:w="http://schemas.openxmlformats.org/wordprocessingml/2006/main" xmlns:w14="http://schemas.microsoft.com/office/word/2010/wordml" xmlns:w15="http://schemas.microsoft.com/office/word/2012/wordml" xmlns:w16cex="http://schemas.microsoft.com/office/word/2018/wordml/cex" xmlns:w16cid="http://schemas.microsoft.com/office/word/2016/wordml/cid" xmlns:w16="http://schemas.microsoft.com/office/word/2018/wordml" xmlns:w16se="http://schemas.microsoft.com/office/word/2015/wordml/symex" xmlns:wpg="http://schemas.microsoft.com/office/word/2010/wordprocessingGroup" xmlns:wpi="http://schemas.microsoft.com/office/word/2010/wordprocessingInk" xmlns:wne="http://schemas.microsoft.com/office/word/2006/wordml" xmlns:wps="http://schemas.microsoft.com/office/word/2010/wordprocessingShape" mc:Ignorable="w14 w15 w16se w16cid w16 w16cex wp14">
   <w:docParts>
     <w:docPart>
       <w:docPartPr>
@@ -5324,20 +5566,41 @@
 </file>
 
 <file path=word/glossary/fontTable.xml><?xml version="1.0" encoding="utf-8"?>
-<w:fonts xmlns:mc="http://schemas.openxmlformats.org/markup-compatibility/2006" xmlns:r="http://schemas.openxmlformats.org/officeDocument/2006/relationships" xmlns:w="http://schemas.openxmlformats.org/wordprocessingml/2006/main" xmlns:w14="http://schemas.microsoft.com/office/word/2010/wordml" xmlns:w15="http://schemas.microsoft.com/office/word/2012/wordml" xmlns:w16cid="http://schemas.microsoft.com/office/word/2016/wordml/cid" xmlns:w16se="http://schemas.microsoft.com/office/word/2015/wordml/symex" mc:Ignorable="w14 w15 w16se w16cid">
-  <w:font w:name="Calibri">
-    <w:panose1 w:val="020F0502020204030204"/>
-    <w:charset w:val="00"/>
-    <w:family w:val="swiss"/>
+<w:fonts xmlns:mc="http://schemas.openxmlformats.org/markup-compatibility/2006" xmlns:r="http://schemas.openxmlformats.org/officeDocument/2006/relationships" xmlns:w="http://schemas.openxmlformats.org/wordprocessingml/2006/main" xmlns:w14="http://schemas.microsoft.com/office/word/2010/wordml" xmlns:w15="http://schemas.microsoft.com/office/word/2012/wordml" xmlns:w16cex="http://schemas.microsoft.com/office/word/2018/wordml/cex" xmlns:w16cid="http://schemas.microsoft.com/office/word/2016/wordml/cid" xmlns:w16="http://schemas.microsoft.com/office/word/2018/wordml" xmlns:w16se="http://schemas.microsoft.com/office/word/2015/wordml/symex" mc:Ignorable="w14 w15 w16se w16cid w16 w16cex">
+  <w:font w:name="Symbol">
+    <w:panose1 w:val="05050102010706020507"/>
+    <w:charset w:val="02"/>
+    <w:family w:val="roman"/>
     <w:pitch w:val="variable"/>
-    <w:sig w:usb0="E0002AFF" w:usb1="4000ACFF" w:usb2="00000001" w:usb3="00000000" w:csb0="000001FF" w:csb1="00000000"/>
+    <w:sig w:usb0="00000000" w:usb1="10000000" w:usb2="00000000" w:usb3="00000000" w:csb0="80000000" w:csb1="00000000"/>
   </w:font>
   <w:font w:name="Times New Roman">
     <w:panose1 w:val="02020603050405020304"/>
     <w:charset w:val="00"/>
     <w:family w:val="roman"/>
     <w:pitch w:val="variable"/>
-    <w:sig w:usb0="E0002AFF" w:usb1="C0007843" w:usb2="00000009" w:usb3="00000000" w:csb0="000001FF" w:csb1="00000000"/>
+    <w:sig w:usb0="E0002EFF" w:usb1="C000785B" w:usb2="00000009" w:usb3="00000000" w:csb0="000001FF" w:csb1="00000000"/>
+  </w:font>
+  <w:font w:name="Courier New">
+    <w:panose1 w:val="02070309020205020404"/>
+    <w:charset w:val="00"/>
+    <w:family w:val="modern"/>
+    <w:pitch w:val="fixed"/>
+    <w:sig w:usb0="E0002EFF" w:usb1="C0007843" w:usb2="00000009" w:usb3="00000000" w:csb0="000001FF" w:csb1="00000000"/>
+  </w:font>
+  <w:font w:name="Wingdings">
+    <w:panose1 w:val="05000000000000000000"/>
+    <w:charset w:val="02"/>
+    <w:family w:val="auto"/>
+    <w:pitch w:val="variable"/>
+    <w:sig w:usb0="00000000" w:usb1="10000000" w:usb2="00000000" w:usb3="00000000" w:csb0="80000000" w:csb1="00000000"/>
+  </w:font>
+  <w:font w:name="Calibri">
+    <w:panose1 w:val="020F0502020204030204"/>
+    <w:charset w:val="00"/>
+    <w:family w:val="swiss"/>
+    <w:pitch w:val="variable"/>
+    <w:sig w:usb0="E4002EFF" w:usb1="C000247B" w:usb2="00000009" w:usb3="00000000" w:csb0="000001FF" w:csb1="00000000"/>
   </w:font>
   <w:font w:name="Bahnschrift SemiCondensed">
     <w:panose1 w:val="020B0502040204020203"/>
@@ -5358,20 +5621,20 @@
     <w:charset w:val="00"/>
     <w:family w:val="swiss"/>
     <w:pitch w:val="variable"/>
-    <w:sig w:usb0="A0002AEF" w:usb1="4000207B" w:usb2="00000000" w:usb3="00000000" w:csb0="000001FF" w:csb1="00000000"/>
+    <w:sig w:usb0="E4002EFF" w:usb1="C000247B" w:usb2="00000009" w:usb3="00000000" w:csb0="000001FF" w:csb1="00000000"/>
   </w:font>
   <w:font w:name="Arial">
     <w:panose1 w:val="020B0604020202020204"/>
     <w:charset w:val="00"/>
     <w:family w:val="swiss"/>
     <w:pitch w:val="variable"/>
-    <w:sig w:usb0="E0002AFF" w:usb1="C0007843" w:usb2="00000009" w:usb3="00000000" w:csb0="000001FF" w:csb1="00000000"/>
+    <w:sig w:usb0="E0002EFF" w:usb1="C000785B" w:usb2="00000009" w:usb3="00000000" w:csb0="000001FF" w:csb1="00000000"/>
   </w:font>
 </w:fonts>
 </file>
 
 <file path=word/glossary/settings.xml><?xml version="1.0" encoding="utf-8"?>
-<w:settings xmlns:mc="http://schemas.openxmlformats.org/markup-compatibility/2006" xmlns:o="urn:schemas-microsoft-com:office:office" xmlns:r="http://schemas.openxmlformats.org/officeDocument/2006/relationships" xmlns:m="http://schemas.openxmlformats.org/officeDocument/2006/math" xmlns:v="urn:schemas-microsoft-com:vml" xmlns:w10="urn:schemas-microsoft-com:office:word" xmlns:w="http://schemas.openxmlformats.org/wordprocessingml/2006/main" xmlns:w14="http://schemas.microsoft.com/office/word/2010/wordml" xmlns:w15="http://schemas.microsoft.com/office/word/2012/wordml" xmlns:w16cid="http://schemas.microsoft.com/office/word/2016/wordml/cid" xmlns:w16se="http://schemas.microsoft.com/office/word/2015/wordml/symex" xmlns:sl="http://schemas.openxmlformats.org/schemaLibrary/2006/main" mc:Ignorable="w14 w15 w16se w16cid">
+<w:settings xmlns:mc="http://schemas.openxmlformats.org/markup-compatibility/2006" xmlns:o="urn:schemas-microsoft-com:office:office" xmlns:r="http://schemas.openxmlformats.org/officeDocument/2006/relationships" xmlns:m="http://schemas.openxmlformats.org/officeDocument/2006/math" xmlns:v="urn:schemas-microsoft-com:vml" xmlns:w10="urn:schemas-microsoft-com:office:word" xmlns:w="http://schemas.openxmlformats.org/wordprocessingml/2006/main" xmlns:w14="http://schemas.microsoft.com/office/word/2010/wordml" xmlns:w15="http://schemas.microsoft.com/office/word/2012/wordml" xmlns:w16cex="http://schemas.microsoft.com/office/word/2018/wordml/cex" xmlns:w16cid="http://schemas.microsoft.com/office/word/2016/wordml/cid" xmlns:w16="http://schemas.microsoft.com/office/word/2018/wordml" xmlns:w16se="http://schemas.microsoft.com/office/word/2015/wordml/symex" xmlns:sl="http://schemas.openxmlformats.org/schemaLibrary/2006/main" mc:Ignorable="w14 w15 w16se w16cid w16 w16cex">
   <w:view w:val="normal"/>
   <w:defaultTabStop w:val="720"/>
   <w:characterSpacingControl w:val="doNotCompress"/>
@@ -5386,6 +5649,7 @@
   </w:compat>
   <w:rsids>
     <w:rsidRoot w:val="00505A34"/>
+    <w:rsid w:val="001A11B8"/>
     <w:rsid w:val="00505A34"/>
     <w:rsid w:val="00A47007"/>
     <w:rsid w:val="00D57BF8"/>
@@ -5412,7 +5676,7 @@
 </file>
 
 <file path=word/glossary/styles.xml><?xml version="1.0" encoding="utf-8"?>
-<w:styles xmlns:mc="http://schemas.openxmlformats.org/markup-compatibility/2006" xmlns:r="http://schemas.openxmlformats.org/officeDocument/2006/relationships" xmlns:w="http://schemas.openxmlformats.org/wordprocessingml/2006/main" xmlns:w14="http://schemas.microsoft.com/office/word/2010/wordml" xmlns:w15="http://schemas.microsoft.com/office/word/2012/wordml" xmlns:w16cid="http://schemas.microsoft.com/office/word/2016/wordml/cid" xmlns:w16se="http://schemas.microsoft.com/office/word/2015/wordml/symex" mc:Ignorable="w14 w15 w16se w16cid">
+<w:styles xmlns:mc="http://schemas.openxmlformats.org/markup-compatibility/2006" xmlns:r="http://schemas.openxmlformats.org/officeDocument/2006/relationships" xmlns:w="http://schemas.openxmlformats.org/wordprocessingml/2006/main" xmlns:w14="http://schemas.microsoft.com/office/word/2010/wordml" xmlns:w15="http://schemas.microsoft.com/office/word/2012/wordml" xmlns:w16cex="http://schemas.microsoft.com/office/word/2018/wordml/cex" xmlns:w16cid="http://schemas.microsoft.com/office/word/2016/wordml/cid" xmlns:w16="http://schemas.microsoft.com/office/word/2018/wordml" xmlns:w16se="http://schemas.microsoft.com/office/word/2015/wordml/symex" mc:Ignorable="w14 w15 w16se w16cid w16 w16cex">
   <w:docDefaults>
     <w:rPrDefault>
       <w:rPr>
@@ -5428,7 +5692,7 @@
       </w:pPr>
     </w:pPrDefault>
   </w:docDefaults>
-  <w:latentStyles w:defLockedState="0" w:defUIPriority="99" w:defSemiHidden="0" w:defUnhideWhenUsed="0" w:defQFormat="0" w:count="377">
+  <w:latentStyles w:defLockedState="0" w:defUIPriority="99" w:defSemiHidden="0" w:defUnhideWhenUsed="0" w:defQFormat="0" w:count="376">
     <w:lsdException w:name="Normal" w:uiPriority="0" w:qFormat="1"/>
     <w:lsdException w:name="heading 1" w:uiPriority="9" w:qFormat="1"/>
     <w:lsdException w:name="heading 2" w:semiHidden="1" w:uiPriority="9" w:unhideWhenUsed="1" w:qFormat="1"/>
@@ -5805,7 +6069,6 @@
     <w:lsdException w:name="Hashtag" w:semiHidden="1" w:unhideWhenUsed="1"/>
     <w:lsdException w:name="Unresolved Mention" w:semiHidden="1" w:unhideWhenUsed="1"/>
     <w:lsdException w:name="Smart Link" w:semiHidden="1" w:unhideWhenUsed="1"/>
-    <w:lsdException w:name="Smart Link Error" w:semiHidden="1" w:unhideWhenUsed="1"/>
   </w:latentStyles>
   <w:style w:type="paragraph" w:default="1" w:styleId="Normal">
     <w:name w:val="Normal"/>
@@ -5852,7 +6115,7 @@
 </file>
 
 <file path=word/glossary/webSettings.xml><?xml version="1.0" encoding="utf-8"?>
-<w:webSettings xmlns:mc="http://schemas.openxmlformats.org/markup-compatibility/2006" xmlns:r="http://schemas.openxmlformats.org/officeDocument/2006/relationships" xmlns:w="http://schemas.openxmlformats.org/wordprocessingml/2006/main" xmlns:w14="http://schemas.microsoft.com/office/word/2010/wordml" xmlns:w15="http://schemas.microsoft.com/office/word/2012/wordml" xmlns:w16cid="http://schemas.microsoft.com/office/word/2016/wordml/cid" xmlns:w16se="http://schemas.microsoft.com/office/word/2015/wordml/symex" mc:Ignorable="w14 w15 w16se w16cid">
+<w:webSettings xmlns:mc="http://schemas.openxmlformats.org/markup-compatibility/2006" xmlns:r="http://schemas.openxmlformats.org/officeDocument/2006/relationships" xmlns:w="http://schemas.openxmlformats.org/wordprocessingml/2006/main" xmlns:w14="http://schemas.microsoft.com/office/word/2010/wordml" xmlns:w15="http://schemas.microsoft.com/office/word/2012/wordml" xmlns:w16cex="http://schemas.microsoft.com/office/word/2018/wordml/cex" xmlns:w16cid="http://schemas.microsoft.com/office/word/2016/wordml/cid" xmlns:w16="http://schemas.microsoft.com/office/word/2018/wordml" xmlns:w16se="http://schemas.microsoft.com/office/word/2015/wordml/symex" mc:Ignorable="w14 w15 w16se w16cid w16 w16cex">
   <w:optimizeForBrowser/>
   <w:allowPNG/>
 </w:webSettings>

</xml_diff>

<commit_message>
Updated Documentation and implemented intructions
</commit_message>
<xml_diff>
--- a/doc/Reference Document.docx
+++ b/doc/Reference Document.docx
@@ -273,7 +273,27 @@
                                         <w:szCs w:val="28"/>
                                         <w:lang w:val="en-GB"/>
                                       </w:rPr>
-                                      <w:t>Olivier Mattmann, COLIN FINGERLIN, MATIAS car</w:t>
+                                      <w:t>Olivier Mattmann, COLIN FINGERLIN, MAT</w:t>
+                                    </w:r>
+                                    <w:r>
+                                      <w:rPr>
+                                        <w:caps/>
+                                        <w:color w:val="262626" w:themeColor="text1" w:themeTint="D9"/>
+                                        <w:sz w:val="28"/>
+                                        <w:szCs w:val="28"/>
+                                        <w:lang w:val="en-GB"/>
+                                      </w:rPr>
+                                      <w:t>í</w:t>
+                                    </w:r>
+                                    <w:r>
+                                      <w:rPr>
+                                        <w:caps/>
+                                        <w:color w:val="262626" w:themeColor="text1" w:themeTint="D9"/>
+                                        <w:sz w:val="28"/>
+                                        <w:szCs w:val="28"/>
+                                        <w:lang w:val="en-GB"/>
+                                      </w:rPr>
+                                      <w:t>AS car</w:t>
                                     </w:r>
                                     <w:r>
                                       <w:rPr>
@@ -501,7 +521,27 @@
                                   <w:szCs w:val="28"/>
                                   <w:lang w:val="en-GB"/>
                                 </w:rPr>
-                                <w:t>Olivier Mattmann, COLIN FINGERLIN, MATIAS car</w:t>
+                                <w:t>Olivier Mattmann, COLIN FINGERLIN, MAT</w:t>
+                              </w:r>
+                              <w:r>
+                                <w:rPr>
+                                  <w:caps/>
+                                  <w:color w:val="262626" w:themeColor="text1" w:themeTint="D9"/>
+                                  <w:sz w:val="28"/>
+                                  <w:szCs w:val="28"/>
+                                  <w:lang w:val="en-GB"/>
+                                </w:rPr>
+                                <w:t>í</w:t>
+                              </w:r>
+                              <w:r>
+                                <w:rPr>
+                                  <w:caps/>
+                                  <w:color w:val="262626" w:themeColor="text1" w:themeTint="D9"/>
+                                  <w:sz w:val="28"/>
+                                  <w:szCs w:val="28"/>
+                                  <w:lang w:val="en-GB"/>
+                                </w:rPr>
+                                <w:t>AS car</w:t>
                               </w:r>
                               <w:r>
                                 <w:rPr>
@@ -781,7 +821,13 @@
                                       <w:jc w:val="right"/>
                                     </w:pPr>
                                     <w:r>
-                                      <w:t>CAOS-PROJEKT</w:t>
+                                      <w:t>CAOS-PROJE</w:t>
+                                    </w:r>
+                                    <w:r>
+                                      <w:t>C</w:t>
+                                    </w:r>
+                                    <w:r>
+                                      <w:t>T</w:t>
                                     </w:r>
                                   </w:p>
                                 </w:sdtContent>
@@ -848,7 +894,13 @@
                                 <w:jc w:val="right"/>
                               </w:pPr>
                               <w:r>
-                                <w:t>CAOS-PROJEKT</w:t>
+                                <w:t>CAOS-PROJE</w:t>
+                              </w:r>
+                              <w:r>
+                                <w:t>C</w:t>
+                              </w:r>
+                              <w:r>
+                                <w:t>T</w:t>
                               </w:r>
                             </w:p>
                           </w:sdtContent>
@@ -1028,21 +1080,13 @@
           <w:lang w:val="de-CH"/>
         </w:rPr>
       </w:pPr>
-      <w:bookmarkStart w:id="0" w:name="_Toc54905779"/>
       <w:r>
         <w:rPr>
           <w:lang w:val="de-CH"/>
         </w:rPr>
         <w:lastRenderedPageBreak/>
-        <w:t>I</w:t>
-      </w:r>
-      <w:r>
-        <w:rPr>
-          <w:lang w:val="de-CH"/>
-        </w:rPr>
-        <w:t>NHALTSVERZEICHNIS</w:t>
-      </w:r>
-      <w:bookmarkEnd w:id="0"/>
+        <w:t>Table of Contents</w:t>
+      </w:r>
     </w:p>
     <w:p>
       <w:pPr>
@@ -1774,146 +1818,166 @@
           <w:lang w:val="de-CH"/>
         </w:rPr>
       </w:pPr>
-      <w:bookmarkStart w:id="1" w:name="_Toc54905780"/>
+      <w:bookmarkStart w:id="0" w:name="_Toc54905780"/>
       <w:r>
         <w:rPr>
           <w:lang w:val="de-CH"/>
         </w:rPr>
         <w:t>HARDWARE</w:t>
       </w:r>
+      <w:bookmarkEnd w:id="0"/>
+    </w:p>
+    <w:p>
+      <w:pPr>
+        <w:pStyle w:val="Body"/>
+      </w:pPr>
+      <w:r>
+        <w:t xml:space="preserve">The NES console is made up of the CPU, </w:t>
+      </w:r>
+      <w:r>
+        <w:t xml:space="preserve">the </w:t>
+      </w:r>
+      <w:r>
+        <w:t xml:space="preserve">APU (Audio Processing Unit), </w:t>
+      </w:r>
+      <w:r>
+        <w:t>the</w:t>
+      </w:r>
+      <w:r>
+        <w:t xml:space="preserve"> PPU (Picture Processing Unit)</w:t>
+      </w:r>
+      <w:r>
+        <w:t xml:space="preserve">, a total </w:t>
+      </w:r>
+      <w:r>
+        <w:t xml:space="preserve">4kB </w:t>
+      </w:r>
+      <w:r>
+        <w:t xml:space="preserve">of </w:t>
+      </w:r>
+      <w:r>
+        <w:t>RAM,</w:t>
+      </w:r>
+      <w:r>
+        <w:t xml:space="preserve"> </w:t>
+      </w:r>
+      <w:r>
+        <w:t xml:space="preserve">and of course the </w:t>
+      </w:r>
+      <w:r>
+        <w:t xml:space="preserve">ROM on the game cartridge. These components communicate with each other using </w:t>
+      </w:r>
+      <w:proofErr w:type="gramStart"/>
+      <w:r>
+        <w:t>Buses</w:t>
+      </w:r>
+      <w:r>
+        <w:t>, and</w:t>
+      </w:r>
+      <w:proofErr w:type="gramEnd"/>
+      <w:r>
+        <w:t xml:space="preserve"> are also made up of multiple subcomponents.</w:t>
+      </w:r>
+      <w:r>
+        <w:t xml:space="preserve"> </w:t>
+      </w:r>
+    </w:p>
+    <w:p>
+      <w:pPr>
+        <w:pStyle w:val="Heading2"/>
+        <w:rPr>
+          <w:lang w:val="de-CH"/>
+        </w:rPr>
+      </w:pPr>
+      <w:bookmarkStart w:id="1" w:name="_Toc54905781"/>
+    </w:p>
+    <w:p>
+      <w:pPr>
+        <w:pStyle w:val="Heading2"/>
+        <w:rPr>
+          <w:lang w:val="de-CH"/>
+        </w:rPr>
+      </w:pPr>
+      <w:r>
+        <w:rPr>
+          <w:lang w:val="de-CH"/>
+        </w:rPr>
+        <w:t>CPU</w:t>
+      </w:r>
       <w:bookmarkEnd w:id="1"/>
     </w:p>
     <w:p>
       <w:pPr>
-        <w:pStyle w:val="Body"/>
-        <w:rPr>
-          <w:lang w:val="de-CH"/>
-        </w:rPr>
-      </w:pPr>
-      <w:r>
-        <w:rPr>
-          <w:lang w:val="de-CH"/>
-        </w:rPr>
-        <w:t>Die Konsole besteht aus der CPU, der APU</w:t>
-      </w:r>
-      <w:r>
-        <w:rPr>
-          <w:lang w:val="de-CH"/>
-        </w:rPr>
-        <w:t xml:space="preserve"> (Audio Processing Unit)</w:t>
-      </w:r>
-      <w:r>
-        <w:rPr>
-          <w:lang w:val="de-CH"/>
-        </w:rPr>
-        <w:t xml:space="preserve">, der PPU (Picture Processing Unit), </w:t>
-      </w:r>
-      <w:r>
-        <w:rPr>
-          <w:lang w:val="de-CH"/>
-        </w:rPr>
-        <w:t>insgesamt 4kB RAM,</w:t>
-      </w:r>
-      <w:r>
-        <w:rPr>
-          <w:lang w:val="de-CH"/>
-        </w:rPr>
-        <w:t xml:space="preserve"> und natürlich die ROM auf der</w:t>
-      </w:r>
-      <w:r>
-        <w:rPr>
-          <w:lang w:val="de-CH"/>
-        </w:rPr>
-        <w:t xml:space="preserve"> Cartridge</w:t>
-      </w:r>
-      <w:r>
-        <w:rPr>
-          <w:lang w:val="de-CH"/>
-        </w:rPr>
-        <w:t xml:space="preserve">. </w:t>
-      </w:r>
-    </w:p>
-    <w:p>
-      <w:pPr>
-        <w:pStyle w:val="Heading2"/>
-        <w:rPr>
-          <w:lang w:val="de-CH"/>
-        </w:rPr>
-      </w:pPr>
-      <w:bookmarkStart w:id="2" w:name="_Toc54905781"/>
-      <w:r>
-        <w:rPr>
-          <w:lang w:val="de-CH"/>
-        </w:rPr>
-        <w:t>CPU</w:t>
-      </w:r>
-      <w:bookmarkEnd w:id="2"/>
-    </w:p>
-    <w:p>
-      <w:pPr>
         <w:pStyle w:val="Heading3"/>
         <w:rPr>
           <w:lang w:val="de-CH"/>
         </w:rPr>
       </w:pPr>
-      <w:bookmarkStart w:id="3" w:name="_Toc54905782"/>
-      <w:r>
-        <w:rPr>
-          <w:lang w:val="de-CH"/>
-        </w:rPr>
-        <w:t>Beschrei</w:t>
-      </w:r>
-      <w:r>
-        <w:rPr>
-          <w:lang w:val="de-CH"/>
-        </w:rPr>
-        <w:t>bung</w:t>
-      </w:r>
-      <w:bookmarkEnd w:id="3"/>
+      <w:r>
+        <w:rPr>
+          <w:lang w:val="de-CH"/>
+        </w:rPr>
+        <w:t>Description</w:t>
+      </w:r>
     </w:p>
     <w:p>
       <w:pPr>
         <w:pStyle w:val="Body"/>
         <w:spacing w:line="360" w:lineRule="auto"/>
-        <w:rPr>
-          <w:lang w:val="de-CH"/>
-        </w:rPr>
-      </w:pPr>
-      <w:r>
-        <w:rPr>
-          <w:lang w:val="de-CH"/>
-        </w:rPr>
-        <w:t xml:space="preserve">Bei der CPU handelt es sich um </w:t>
-      </w:r>
-      <w:r>
-        <w:rPr>
-          <w:lang w:val="de-CH"/>
-        </w:rPr>
-        <w:t xml:space="preserve">ein 6502 Prozessor, </w:t>
-      </w:r>
-      <w:r>
-        <w:rPr>
-          <w:lang w:val="de-CH"/>
-        </w:rPr>
-        <w:t xml:space="preserve">der </w:t>
-      </w:r>
-      <w:r>
-        <w:rPr>
-          <w:lang w:val="de-CH"/>
-        </w:rPr>
-        <w:t xml:space="preserve">mit </w:t>
-      </w:r>
-      <w:r>
-        <w:rPr>
-          <w:lang w:val="de-CH"/>
-        </w:rPr>
-        <w:t>eine</w:t>
-      </w:r>
-      <w:r>
-        <w:rPr>
-          <w:lang w:val="de-CH"/>
-        </w:rPr>
-        <w:t>r</w:t>
+      </w:pPr>
+      <w:r>
+        <w:rPr>
+          <w:lang w:val="de-CH"/>
+        </w:rPr>
+        <w:t>The</w:t>
+      </w:r>
+      <w:r>
+        <w:rPr>
+          <w:lang w:val="de-CH"/>
+        </w:rPr>
+        <w:t xml:space="preserve"> CPU </w:t>
+      </w:r>
+      <w:r>
+        <w:rPr>
+          <w:lang w:val="de-CH"/>
+        </w:rPr>
+        <w:t>is a</w:t>
+      </w:r>
+      <w:r>
+        <w:rPr>
+          <w:lang w:val="de-CH"/>
+        </w:rPr>
+        <w:t xml:space="preserve"> 6502 </w:t>
+      </w:r>
+      <w:r>
+        <w:rPr>
+          <w:lang w:val="de-CH"/>
+        </w:rPr>
+        <w:t>microp</w:t>
+      </w:r>
+      <w:r>
+        <w:rPr>
+          <w:lang w:val="de-CH"/>
+        </w:rPr>
+        <w:t>ro</w:t>
+      </w:r>
+      <w:r>
+        <w:rPr>
+          <w:lang w:val="de-CH"/>
+        </w:rPr>
+        <w:t>c</w:t>
+      </w:r>
+      <w:r>
+        <w:rPr>
+          <w:lang w:val="de-CH"/>
+        </w:rPr>
+        <w:t xml:space="preserve">essor, </w:t>
+      </w:r>
+      <w:r>
+        <w:rPr>
+          <w:lang w:val="de-CH"/>
+        </w:rPr>
+        <w:t>that runs with a</w:t>
       </w:r>
       <w:r>
         <w:rPr>
@@ -1935,7 +1999,7 @@
           <w:bCs/>
           <w:lang w:val="de-CH"/>
         </w:rPr>
-        <w:t xml:space="preserve"> von 1,79</w:t>
+        <w:t xml:space="preserve"> </w:t>
       </w:r>
       <w:r>
         <w:rPr>
@@ -1943,67 +2007,71 @@
           <w:bCs/>
           <w:lang w:val="de-CH"/>
         </w:rPr>
+        <w:t xml:space="preserve">of </w:t>
+      </w:r>
+      <w:r>
+        <w:rPr>
+          <w:b/>
+          <w:bCs/>
+          <w:lang w:val="de-CH"/>
+        </w:rPr>
+        <w:t>1,79</w:t>
+      </w:r>
+      <w:r>
+        <w:rPr>
+          <w:b/>
+          <w:bCs/>
+          <w:lang w:val="de-CH"/>
+        </w:rPr>
         <w:t>MHz</w:t>
       </w:r>
       <w:r>
         <w:rPr>
           <w:lang w:val="de-CH"/>
         </w:rPr>
+        <w:t>.</w:t>
+      </w:r>
+      <w:r>
+        <w:rPr>
+          <w:lang w:val="de-CH"/>
+        </w:rPr>
         <w:t xml:space="preserve"> </w:t>
       </w:r>
       <w:r>
-        <w:rPr>
-          <w:lang w:val="de-CH"/>
-        </w:rPr>
-        <w:t>läuft.</w:t>
-      </w:r>
-      <w:r>
-        <w:rPr>
-          <w:lang w:val="de-CH"/>
-        </w:rPr>
+        <w:t>The</w:t>
+      </w:r>
+      <w:r>
+        <w:t xml:space="preserve"> CPU </w:t>
+      </w:r>
+      <w:r>
+        <w:t>has</w:t>
+      </w:r>
+      <w:r>
+        <w:t xml:space="preserve"> 6 Register </w:t>
+      </w:r>
+      <w:r>
+        <w:t xml:space="preserve">und </w:t>
+      </w:r>
+      <w:r>
+        <w:t>6 used</w:t>
+      </w:r>
+      <w:r>
+        <w:t xml:space="preserve"> Flags</w:t>
+      </w:r>
+      <w:r>
+        <w:t>,</w:t>
+      </w:r>
+      <w:r>
         <w:t xml:space="preserve"> </w:t>
       </w:r>
       <w:r>
-        <w:rPr>
-          <w:lang w:val="de-CH"/>
-        </w:rPr>
-        <w:t xml:space="preserve">Die CPU besitzt 6 Register </w:t>
-      </w:r>
-      <w:r>
-        <w:rPr>
-          <w:lang w:val="de-CH"/>
-        </w:rPr>
-        <w:t xml:space="preserve">und </w:t>
-      </w:r>
-      <w:r>
-        <w:rPr>
-          <w:lang w:val="de-CH"/>
-        </w:rPr>
-        <w:t>8 Flags</w:t>
-      </w:r>
-      <w:r>
-        <w:rPr>
-          <w:lang w:val="de-CH"/>
-        </w:rPr>
-        <w:t>,</w:t>
-      </w:r>
-      <w:r>
-        <w:rPr>
-          <w:lang w:val="de-CH"/>
-        </w:rPr>
-        <w:t xml:space="preserve"> die unten </w:t>
-      </w:r>
-      <w:r>
-        <w:rPr>
-          <w:lang w:val="de-CH"/>
-        </w:rPr>
-        <w:t>beschrieben werden.</w:t>
-      </w:r>
-      <w:r>
-        <w:rPr>
-          <w:lang w:val="de-CH"/>
-        </w:rPr>
-        <w:t xml:space="preserve"> </w:t>
+        <w:t xml:space="preserve">that are </w:t>
+      </w:r>
+      <w:r>
+        <w:t>described</w:t>
+      </w:r>
+      <w:r>
+        <w:t xml:space="preserve"> below.</w:t>
       </w:r>
     </w:p>
     <w:tbl>
@@ -2064,7 +2132,7 @@
                 <w:u w:val="single"/>
                 <w:lang w:val="de-CH"/>
               </w:rPr>
-              <w:t>Grösse</w:t>
+              <w:t>Size</w:t>
             </w:r>
           </w:p>
         </w:tc>
@@ -2089,7 +2157,7 @@
                 <w:u w:val="single"/>
                 <w:lang w:val="de-CH"/>
               </w:rPr>
-              <w:t>Beschreibung</w:t>
+              <w:t>Description</w:t>
             </w:r>
           </w:p>
         </w:tc>
@@ -2136,15 +2204,12 @@
           <w:p>
             <w:pPr>
               <w:pStyle w:val="Body"/>
-              <w:rPr>
-                <w:lang w:val="de-CH"/>
-              </w:rPr>
             </w:pPr>
             <w:r>
-              <w:rPr>
-                <w:lang w:val="de-CH"/>
-              </w:rPr>
-              <w:t>Zeigt auf die Adresse der nächsten Instruktion</w:t>
+              <w:t>Points to the next a</w:t>
+            </w:r>
+            <w:r>
+              <w:t>ddress in memory</w:t>
             </w:r>
           </w:p>
         </w:tc>
@@ -2183,33 +2248,12 @@
           <w:p>
             <w:pPr>
               <w:pStyle w:val="Body"/>
-              <w:rPr>
-                <w:lang w:val="de-CH"/>
-              </w:rPr>
             </w:pPr>
             <w:r>
-              <w:rPr>
-                <w:lang w:val="de-CH"/>
-              </w:rPr>
-              <w:t>Zeigt auf d</w:t>
-            </w:r>
-            <w:r>
-              <w:rPr>
-                <w:lang w:val="de-CH"/>
-              </w:rPr>
-              <w:t>ie nächste leere Adresse in der Stack Memory (</w:t>
-            </w:r>
-            <w:r>
-              <w:rPr>
-                <w:lang w:val="de-CH"/>
-              </w:rPr>
-              <w:t>addiert zur ersten Adresse der Stack</w:t>
-            </w:r>
-            <w:r>
-              <w:rPr>
-                <w:lang w:val="de-CH"/>
-              </w:rPr>
-              <w:t xml:space="preserve"> memory)</w:t>
+              <w:t xml:space="preserve">Points to the next </w:t>
+            </w:r>
+            <w:r>
+              <w:t>free Address in the stack memory</w:t>
             </w:r>
           </w:p>
         </w:tc>
@@ -2248,21 +2292,15 @@
           <w:p>
             <w:pPr>
               <w:pStyle w:val="Body"/>
-              <w:rPr>
-                <w:lang w:val="de-CH"/>
-              </w:rPr>
             </w:pPr>
             <w:r>
-              <w:rPr>
-                <w:lang w:val="de-CH"/>
-              </w:rPr>
-              <w:t>Jedes Bit repräsentiert ein</w:t>
-            </w:r>
-            <w:r>
-              <w:rPr>
-                <w:lang w:val="de-CH"/>
-              </w:rPr>
-              <w:t>e Flag (Wird unten gezeigt)</w:t>
+              <w:t>Each bit represents a f</w:t>
+            </w:r>
+            <w:r>
+              <w:t>lag</w:t>
+            </w:r>
+            <w:r>
+              <w:t xml:space="preserve"> (Explained below)</w:t>
             </w:r>
           </w:p>
         </w:tc>
@@ -2301,21 +2339,12 @@
           <w:p>
             <w:pPr>
               <w:pStyle w:val="Body"/>
-              <w:rPr>
-                <w:lang w:val="de-CH"/>
-              </w:rPr>
             </w:pPr>
             <w:r>
-              <w:rPr>
-                <w:lang w:val="de-CH"/>
-              </w:rPr>
-              <w:t xml:space="preserve">Hauptregister für </w:t>
-            </w:r>
-            <w:r>
-              <w:rPr>
-                <w:lang w:val="de-CH"/>
-              </w:rPr>
-              <w:t>arithmetische und logische Operationen</w:t>
+              <w:t>Main register for CPU o</w:t>
+            </w:r>
+            <w:r>
+              <w:t>perations</w:t>
             </w:r>
           </w:p>
         </w:tc>
@@ -2355,27 +2384,9 @@
             <w:pPr>
               <w:pStyle w:val="Body"/>
             </w:pPr>
-            <w:proofErr w:type="spellStart"/>
-            <w:r>
-              <w:t>Hauptregister</w:t>
-            </w:r>
-            <w:proofErr w:type="spellEnd"/>
-            <w:r>
-              <w:t xml:space="preserve"> </w:t>
-            </w:r>
-            <w:proofErr w:type="spellStart"/>
-            <w:r>
-              <w:t>für</w:t>
-            </w:r>
-            <w:proofErr w:type="spellEnd"/>
-            <w:r>
-              <w:t xml:space="preserve"> die </w:t>
-            </w:r>
-            <w:proofErr w:type="spellStart"/>
-            <w:r>
-              <w:t>Datenaddresierung</w:t>
-            </w:r>
-            <w:proofErr w:type="spellEnd"/>
+            <w:r>
+              <w:t>Main register for data addressing</w:t>
+            </w:r>
             <w:r>
               <w:t xml:space="preserve"> </w:t>
             </w:r>
@@ -2418,21 +2429,8 @@
               <w:pStyle w:val="Body"/>
             </w:pPr>
             <w:r>
-              <w:t xml:space="preserve">Hat </w:t>
-            </w:r>
-            <w:proofErr w:type="spellStart"/>
-            <w:r>
-              <w:t>wenige</w:t>
-            </w:r>
-            <w:proofErr w:type="spellEnd"/>
-            <w:r>
-              <w:t xml:space="preserve"> </w:t>
-            </w:r>
-            <w:proofErr w:type="spellStart"/>
-            <w:r>
-              <w:t>Operationen</w:t>
-            </w:r>
-            <w:proofErr w:type="spellEnd"/>
+              <w:t>Secondary register for data addressing</w:t>
+            </w:r>
           </w:p>
         </w:tc>
       </w:tr>
@@ -2690,39 +2688,27 @@
     <w:p>
       <w:pPr>
         <w:pStyle w:val="Body"/>
-        <w:rPr>
-          <w:lang w:val="de-CH"/>
-        </w:rPr>
-      </w:pPr>
-      <w:r>
-        <w:rPr>
-          <w:lang w:val="de-CH"/>
-        </w:rPr>
-        <w:t>Es müssten dazu die Inst</w:t>
-      </w:r>
-      <w:r>
-        <w:rPr>
-          <w:lang w:val="de-CH"/>
-        </w:rPr>
-        <w:t>ruktionen emuliert werden</w:t>
-      </w:r>
-      <w:r>
-        <w:rPr>
-          <w:lang w:val="de-CH"/>
-        </w:rPr>
-        <w:t>. Da</w:t>
-      </w:r>
-      <w:r>
-        <w:rPr>
-          <w:lang w:val="de-CH"/>
-        </w:rPr>
-        <w:t xml:space="preserve">für benutzen wir </w:t>
-      </w:r>
-      <w:r>
-        <w:rPr>
-          <w:lang w:val="de-CH"/>
-        </w:rPr>
-        <w:t>verschiedene offizielle und nicht offizielle Sammlungen von Instruktionen und Opcodes.</w:t>
+      </w:pPr>
+      <w:r>
+        <w:t>For the CPU to work the instructions and behaviour of th</w:t>
+      </w:r>
+      <w:r>
+        <w:t xml:space="preserve">e CPU </w:t>
+      </w:r>
+      <w:r>
+        <w:t>must</w:t>
+      </w:r>
+      <w:r>
+        <w:t xml:space="preserve"> be emulated. </w:t>
+      </w:r>
+      <w:r>
+        <w:t>For the implementation of the opcodes we will use different official and non</w:t>
+      </w:r>
+      <w:r>
+        <w:t xml:space="preserve">-official </w:t>
+      </w:r>
+      <w:r>
+        <w:t>collections of the opcodes.</w:t>
       </w:r>
       <w:r>
         <w:rPr>
@@ -2732,24 +2718,23 @@
         <w:footnoteReference w:id="1"/>
       </w:r>
       <w:r>
-        <w:rPr>
-          <w:lang w:val="de-CH"/>
-        </w:rPr>
         <w:t xml:space="preserve"> </w:t>
       </w:r>
     </w:p>
     <w:p>
       <w:pPr>
         <w:pStyle w:val="Heading4"/>
-        <w:rPr>
-          <w:lang w:val="de-CH"/>
-        </w:rPr>
-      </w:pPr>
-      <w:r>
-        <w:rPr>
-          <w:lang w:val="de-CH"/>
-        </w:rPr>
-        <w:t>Addressierungsmodi</w:t>
+      </w:pPr>
+    </w:p>
+    <w:p>
+      <w:pPr>
+        <w:pStyle w:val="Heading4"/>
+      </w:pPr>
+      <w:r>
+        <w:t>Addressi</w:t>
+      </w:r>
+      <w:r>
+        <w:t>ng Modes</w:t>
       </w:r>
       <w:r>
         <w:rPr>
@@ -2761,19 +2746,109 @@
     </w:p>
     <w:p>
       <w:pPr>
-        <w:rPr>
-          <w:lang w:val="de-CH"/>
-        </w:rPr>
-      </w:pPr>
+        <w:pStyle w:val="Body"/>
+      </w:pPr>
+      <w:r>
+        <w:t xml:space="preserve">Instructions can be used in combination with different addressing modes. That why we </w:t>
+      </w:r>
+      <w:r>
+        <w:t>must</w:t>
+      </w:r>
+      <w:r>
+        <w:t xml:space="preserve"> implement </w:t>
+      </w:r>
+      <w:proofErr w:type="gramStart"/>
+      <w:r>
+        <w:t>all of</w:t>
+      </w:r>
+      <w:proofErr w:type="gramEnd"/>
+      <w:r>
+        <w:t xml:space="preserve"> the possible addressing modes in our CPU</w:t>
+      </w:r>
+    </w:p>
+    <w:p>
+      <w:r>
+        <w:drawing>
+          <wp:inline distT="0" distB="0" distL="0" distR="0" wp14:anchorId="61497653" wp14:editId="12050F37">
+            <wp:extent cx="6645910" cy="1439545"/>
+            <wp:effectExtent l="0" t="0" r="2540" b="8255"/>
+            <wp:docPr id="1" name="Picture 1"/>
+            <wp:cNvGraphicFramePr>
+              <a:graphicFrameLocks xmlns:a="http://schemas.openxmlformats.org/drawingml/2006/main" noChangeAspect="1"/>
+            </wp:cNvGraphicFramePr>
+            <a:graphic xmlns:a="http://schemas.openxmlformats.org/drawingml/2006/main">
+              <a:graphicData uri="http://schemas.openxmlformats.org/drawingml/2006/picture">
+                <pic:pic xmlns:pic="http://schemas.openxmlformats.org/drawingml/2006/picture">
+                  <pic:nvPicPr>
+                    <pic:cNvPr id="1" name=""/>
+                    <pic:cNvPicPr/>
+                  </pic:nvPicPr>
+                  <pic:blipFill>
+                    <a:blip r:embed="rId8"/>
+                    <a:stretch>
+                      <a:fillRect/>
+                    </a:stretch>
+                  </pic:blipFill>
+                  <pic:spPr>
+                    <a:xfrm>
+                      <a:off x="0" y="0"/>
+                      <a:ext cx="6645910" cy="1439545"/>
+                    </a:xfrm>
+                    <a:prstGeom prst="rect">
+                      <a:avLst/>
+                    </a:prstGeom>
+                  </pic:spPr>
+                </pic:pic>
+              </a:graphicData>
+            </a:graphic>
+          </wp:inline>
+        </w:drawing>
+      </w:r>
     </w:p>
     <w:p>
       <w:pPr>
         <w:pStyle w:val="Heading4"/>
-        <w:rPr>
-          <w:lang w:val="de-CH"/>
-        </w:rPr>
-      </w:pPr>
-    </w:p>
+      </w:pPr>
+      <w:r>
+        <w:lastRenderedPageBreak/>
+        <w:drawing>
+          <wp:inline distT="0" distB="0" distL="0" distR="0" wp14:anchorId="7AB198B7" wp14:editId="005FC2B0">
+            <wp:extent cx="5539740" cy="1525436"/>
+            <wp:effectExtent l="0" t="0" r="3810" b="0"/>
+            <wp:docPr id="2" name="Picture 2"/>
+            <wp:cNvGraphicFramePr>
+              <a:graphicFrameLocks xmlns:a="http://schemas.openxmlformats.org/drawingml/2006/main" noChangeAspect="1"/>
+            </wp:cNvGraphicFramePr>
+            <a:graphic xmlns:a="http://schemas.openxmlformats.org/drawingml/2006/main">
+              <a:graphicData uri="http://schemas.openxmlformats.org/drawingml/2006/picture">
+                <pic:pic xmlns:pic="http://schemas.openxmlformats.org/drawingml/2006/picture">
+                  <pic:nvPicPr>
+                    <pic:cNvPr id="1" name=""/>
+                    <pic:cNvPicPr/>
+                  </pic:nvPicPr>
+                  <pic:blipFill>
+                    <a:blip r:embed="rId9"/>
+                    <a:stretch>
+                      <a:fillRect/>
+                    </a:stretch>
+                  </pic:blipFill>
+                  <pic:spPr>
+                    <a:xfrm>
+                      <a:off x="0" y="0"/>
+                      <a:ext cx="5616774" cy="1546648"/>
+                    </a:xfrm>
+                    <a:prstGeom prst="rect">
+                      <a:avLst/>
+                    </a:prstGeom>
+                  </pic:spPr>
+                </pic:pic>
+              </a:graphicData>
+            </a:graphic>
+          </wp:inline>
+        </w:drawing>
+      </w:r>
+    </w:p>
+    <w:p/>
     <w:p>
       <w:pPr>
         <w:pStyle w:val="Heading4"/>
@@ -2781,65 +2856,10 @@
           <w:lang w:val="de-CH"/>
         </w:rPr>
       </w:pPr>
-    </w:p>
-    <w:p>
-      <w:pPr>
-        <w:pStyle w:val="Heading4"/>
-        <w:rPr>
-          <w:lang w:val="de-CH"/>
-        </w:rPr>
-      </w:pPr>
-    </w:p>
-    <w:p>
-      <w:pPr>
-        <w:pStyle w:val="Heading4"/>
-        <w:rPr>
-          <w:lang w:val="de-CH"/>
-        </w:rPr>
-      </w:pPr>
-    </w:p>
-    <w:p>
-      <w:pPr>
-        <w:pStyle w:val="Heading4"/>
-        <w:rPr>
-          <w:lang w:val="de-CH"/>
-        </w:rPr>
-      </w:pPr>
-    </w:p>
-    <w:p>
-      <w:pPr>
-        <w:pStyle w:val="Heading4"/>
-        <w:rPr>
-          <w:lang w:val="de-CH"/>
-        </w:rPr>
-      </w:pPr>
-    </w:p>
-    <w:p>
-      <w:pPr>
-        <w:rPr>
-          <w:lang w:val="de-CH"/>
-        </w:rPr>
-      </w:pPr>
-    </w:p>
-    <w:p>
-      <w:pPr>
-        <w:rPr>
-          <w:lang w:val="de-CH"/>
-        </w:rPr>
-      </w:pPr>
-    </w:p>
-    <w:p>
-      <w:pPr>
-        <w:pStyle w:val="Heading4"/>
-        <w:rPr>
-          <w:lang w:val="de-CH"/>
-        </w:rPr>
-      </w:pPr>
-      <w:r>
-        <w:rPr>
-          <w:lang w:val="de-CH"/>
-        </w:rPr>
-        <w:lastRenderedPageBreak/>
+      <w:r>
+        <w:rPr>
+          <w:lang w:val="de-CH"/>
+        </w:rPr>
         <w:t>Memory map</w:t>
       </w:r>
       <w:r>
@@ -3135,7 +3155,7 @@
             <w:pPr>
               <w:pStyle w:val="Body"/>
             </w:pPr>
-            <w:hyperlink r:id="rId8" w:tooltip="Mirroring" w:history="1">
+            <w:hyperlink r:id="rId10" w:tooltip="Mirroring" w:history="1">
               <w:r>
                 <w:rPr>
                   <w:rStyle w:val="Hyperlink"/>
@@ -3398,7 +3418,7 @@
             <w:pPr>
               <w:pStyle w:val="Body"/>
             </w:pPr>
-            <w:hyperlink r:id="rId9" w:tooltip="PPU registers" w:history="1">
+            <w:hyperlink r:id="rId11" w:tooltip="PPU registers" w:history="1">
               <w:r>
                 <w:rPr>
                   <w:rStyle w:val="Hyperlink"/>
@@ -3588,7 +3608,7 @@
             <w:pPr>
               <w:pStyle w:val="Body"/>
             </w:pPr>
-            <w:hyperlink r:id="rId10" w:tooltip="APU" w:history="1">
+            <w:hyperlink r:id="rId12" w:tooltip="APU" w:history="1">
               <w:r>
                 <w:rPr>
                   <w:rStyle w:val="Hyperlink"/>
@@ -3603,7 +3623,7 @@
             <w:r>
               <w:t> and </w:t>
             </w:r>
-            <w:hyperlink r:id="rId11" w:tooltip="2A03" w:history="1">
+            <w:hyperlink r:id="rId13" w:tooltip="2A03" w:history="1">
               <w:r>
                 <w:rPr>
                   <w:rStyle w:val="Hyperlink"/>
@@ -3704,7 +3724,7 @@
             <w:r>
               <w:t>APU and I/O functionality that is normally disabled. See </w:t>
             </w:r>
-            <w:hyperlink r:id="rId12" w:tooltip="CPU Test Mode" w:history="1">
+            <w:hyperlink r:id="rId14" w:tooltip="CPU Test Mode" w:history="1">
               <w:r>
                 <w:rPr>
                   <w:rStyle w:val="Hyperlink"/>
@@ -3808,7 +3828,7 @@
             <w:r>
               <w:t>Cartridge space: PRG ROM, PRG RAM, and </w:t>
             </w:r>
-            <w:hyperlink r:id="rId13" w:tooltip="Mapper" w:history="1">
+            <w:hyperlink r:id="rId15" w:tooltip="Mapper" w:history="1">
               <w:r>
                 <w:rPr>
                   <w:rStyle w:val="Hyperlink"/>
@@ -3859,8 +3879,14 @@
     <w:p>
       <w:pPr>
         <w:pStyle w:val="Heading4"/>
-      </w:pPr>
-      <w:r>
+        <w:rPr>
+          <w:lang w:val="de-CH"/>
+        </w:rPr>
+      </w:pPr>
+      <w:r>
+        <w:rPr>
+          <w:lang w:val="de-CH"/>
+        </w:rPr>
         <w:t>Interrupts</w:t>
       </w:r>
       <w:r>
@@ -3870,7 +3896,13 @@
         <w:footnoteReference w:id="4"/>
       </w:r>
     </w:p>
-    <w:p/>
+    <w:p>
+      <w:pPr>
+        <w:rPr>
+          <w:lang w:val="de-CH"/>
+        </w:rPr>
+      </w:pPr>
+    </w:p>
     <w:p>
       <w:pPr>
         <w:pStyle w:val="Heading4"/>
@@ -3922,225 +3954,234 @@
           <w:lang w:val="de-CH"/>
         </w:rPr>
       </w:pPr>
-      <w:bookmarkStart w:id="4" w:name="_Toc54905783"/>
+      <w:bookmarkStart w:id="2" w:name="_Toc54905783"/>
       <w:r>
         <w:rPr>
           <w:lang w:val="de-CH"/>
         </w:rPr>
         <w:t>APU</w:t>
       </w:r>
+      <w:bookmarkEnd w:id="2"/>
+    </w:p>
+    <w:p>
+      <w:pPr>
+        <w:pStyle w:val="Heading3"/>
+        <w:rPr>
+          <w:lang w:val="de-CH"/>
+        </w:rPr>
+      </w:pPr>
+      <w:bookmarkStart w:id="3" w:name="_Toc54905784"/>
+      <w:r>
+        <w:rPr>
+          <w:lang w:val="de-CH"/>
+        </w:rPr>
+        <w:t>Beschreibung</w:t>
+      </w:r>
+      <w:bookmarkEnd w:id="3"/>
+    </w:p>
+    <w:p>
+      <w:pPr>
+        <w:pStyle w:val="Body"/>
+        <w:rPr>
+          <w:lang w:val="de-CH"/>
+        </w:rPr>
+      </w:pPr>
+      <w:r>
+        <w:rPr>
+          <w:lang w:val="de-CH"/>
+        </w:rPr>
+        <w:t xml:space="preserve">Die APU </w:t>
+      </w:r>
+      <w:r>
+        <w:rPr>
+          <w:lang w:val="de-CH"/>
+        </w:rPr>
+        <w:t>kümmert sich um das Processing vom Audio.</w:t>
+      </w:r>
+    </w:p>
+    <w:p>
+      <w:pPr>
+        <w:pStyle w:val="Body"/>
+        <w:rPr>
+          <w:lang w:val="de-CH"/>
+        </w:rPr>
+      </w:pPr>
+    </w:p>
+    <w:p>
+      <w:pPr>
+        <w:pStyle w:val="Heading2"/>
+      </w:pPr>
+      <w:bookmarkStart w:id="4" w:name="_Toc54905785"/>
+      <w:r>
+        <w:t>PPU</w:t>
+      </w:r>
       <w:bookmarkEnd w:id="4"/>
     </w:p>
     <w:p>
       <w:pPr>
+        <w:pStyle w:val="Heading2"/>
+      </w:pPr>
+      <w:bookmarkStart w:id="5" w:name="_Toc54905786"/>
+      <w:r>
+        <w:t>Memory</w:t>
+      </w:r>
+      <w:bookmarkEnd w:id="5"/>
+    </w:p>
+    <w:p>
+      <w:pPr>
+        <w:pStyle w:val="Heading2"/>
+      </w:pPr>
+      <w:bookmarkStart w:id="6" w:name="_Toc54905787"/>
+      <w:r>
+        <w:t>Bus</w:t>
+      </w:r>
+      <w:bookmarkEnd w:id="6"/>
+    </w:p>
+    <w:p>
+      <w:pPr>
+        <w:pStyle w:val="Body"/>
+      </w:pPr>
+    </w:p>
+    <w:p>
+      <w:pPr>
+        <w:pStyle w:val="Body"/>
+      </w:pPr>
+    </w:p>
+    <w:p>
+      <w:pPr>
+        <w:pStyle w:val="Heading1"/>
+      </w:pPr>
+      <w:r>
+        <w:t>Implementation Plan</w:t>
+      </w:r>
+    </w:p>
+    <w:p>
+      <w:pPr>
+        <w:pStyle w:val="Body"/>
+      </w:pPr>
+      <w:r>
+        <w:t>All</w:t>
+      </w:r>
+      <w:r>
+        <w:t xml:space="preserve"> our addresses and data are represented by unsigned integers</w:t>
+      </w:r>
+      <w:r>
+        <w:t xml:space="preserve"> of the needed size. More specifically by the types </w:t>
+      </w:r>
+      <w:r>
+        <w:rPr>
+          <w:b/>
+          <w:bCs/>
+        </w:rPr>
+        <w:t>uint</w:t>
+      </w:r>
+      <w:r>
+        <w:rPr>
+          <w:b/>
+          <w:bCs/>
+        </w:rPr>
+        <w:t>8_t and uint16_t</w:t>
+      </w:r>
+      <w:r>
+        <w:t xml:space="preserve">. </w:t>
+      </w:r>
+    </w:p>
+    <w:p>
+      <w:pPr>
+        <w:pStyle w:val="Body"/>
+      </w:pPr>
+      <w:r>
+        <w:t>As we progressed through the project it became apparent that we had to use unsigned integers</w:t>
+      </w:r>
+      <w:r>
+        <w:t>, so reading and writing data</w:t>
+      </w:r>
+      <w:r>
+        <w:t xml:space="preserve">, addressing and </w:t>
+      </w:r>
+      <w:r>
+        <w:t>reading flags and registers</w:t>
+      </w:r>
+      <w:r>
+        <w:t xml:space="preserve"> </w:t>
+      </w:r>
+      <w:r>
+        <w:t>does not</w:t>
+      </w:r>
+      <w:r>
+        <w:t xml:space="preserve"> bug</w:t>
+      </w:r>
+      <w:r>
+        <w:t>.</w:t>
+      </w:r>
+    </w:p>
+    <w:p>
+      <w:pPr>
+        <w:pStyle w:val="Heading2"/>
+      </w:pPr>
+      <w:r>
+        <w:t>CPU</w:t>
+      </w:r>
+    </w:p>
+    <w:p>
+      <w:pPr>
         <w:pStyle w:val="Heading3"/>
-        <w:rPr>
-          <w:lang w:val="de-CH"/>
-        </w:rPr>
-      </w:pPr>
-      <w:bookmarkStart w:id="5" w:name="_Toc54905784"/>
-      <w:r>
-        <w:rPr>
-          <w:lang w:val="de-CH"/>
-        </w:rPr>
-        <w:t>Beschreibung</w:t>
-      </w:r>
-      <w:bookmarkEnd w:id="5"/>
+      </w:pPr>
+      <w:r>
+        <w:t>Registers</w:t>
+      </w:r>
     </w:p>
     <w:p>
       <w:pPr>
         <w:pStyle w:val="Body"/>
-        <w:rPr>
-          <w:lang w:val="de-CH"/>
-        </w:rPr>
-      </w:pPr>
-      <w:r>
-        <w:rPr>
-          <w:lang w:val="de-CH"/>
-        </w:rPr>
-        <w:t xml:space="preserve">Die APU </w:t>
-      </w:r>
-      <w:r>
-        <w:rPr>
-          <w:lang w:val="de-CH"/>
-        </w:rPr>
-        <w:t>kümmert sich um das Processing vom Audio.</w:t>
+      </w:pPr>
+      <w:r>
+        <w:t>Registers</w:t>
+      </w:r>
+      <w:r>
+        <w:t xml:space="preserve"> are represented</w:t>
+      </w:r>
+      <w:r>
+        <w:t xml:space="preserve"> by uin</w:t>
+      </w:r>
+      <w:r>
+        <w:t xml:space="preserve">t8_t variables, except for </w:t>
+      </w:r>
+      <w:r>
+        <w:t>the PC</w:t>
+      </w:r>
+      <w:r>
+        <w:t xml:space="preserve">, which is a uint16_t. These </w:t>
+      </w:r>
+      <w:r>
+        <w:t>variables are public and referenced directly</w:t>
+      </w:r>
+      <w:r>
+        <w:t xml:space="preserve">. </w:t>
       </w:r>
     </w:p>
     <w:p>
       <w:pPr>
         <w:pStyle w:val="Body"/>
-        <w:rPr>
-          <w:lang w:val="de-CH"/>
-        </w:rPr>
-      </w:pPr>
-    </w:p>
-    <w:p>
-      <w:pPr>
-        <w:pStyle w:val="Heading2"/>
-        <w:rPr>
-          <w:lang w:val="de-CH"/>
-        </w:rPr>
-      </w:pPr>
-      <w:bookmarkStart w:id="6" w:name="_Toc54905785"/>
-      <w:r>
-        <w:rPr>
-          <w:lang w:val="de-CH"/>
-        </w:rPr>
-        <w:t>PPU</w:t>
-      </w:r>
-      <w:bookmarkEnd w:id="6"/>
-    </w:p>
-    <w:p>
-      <w:pPr>
-        <w:pStyle w:val="Heading2"/>
-        <w:rPr>
-          <w:lang w:val="de-CH"/>
-        </w:rPr>
-      </w:pPr>
-      <w:bookmarkStart w:id="7" w:name="_Toc54905786"/>
-      <w:r>
-        <w:rPr>
-          <w:lang w:val="de-CH"/>
-        </w:rPr>
-        <w:t>Memory</w:t>
-      </w:r>
-      <w:bookmarkEnd w:id="7"/>
-    </w:p>
-    <w:p>
-      <w:pPr>
-        <w:pStyle w:val="Heading2"/>
-        <w:rPr>
-          <w:lang w:val="de-CH"/>
-        </w:rPr>
-      </w:pPr>
-      <w:bookmarkStart w:id="8" w:name="_Toc54905787"/>
-      <w:r>
-        <w:rPr>
-          <w:lang w:val="de-CH"/>
-        </w:rPr>
-        <w:t>Bus</w:t>
-      </w:r>
-      <w:bookmarkEnd w:id="8"/>
+      </w:pPr>
+    </w:p>
+    <w:p>
+      <w:pPr>
+        <w:pStyle w:val="Heading3"/>
+      </w:pPr>
+      <w:r>
+        <w:t>Opcodes</w:t>
+      </w:r>
     </w:p>
     <w:p>
       <w:pPr>
         <w:pStyle w:val="Body"/>
-        <w:rPr>
-          <w:lang w:val="de-CH"/>
-        </w:rPr>
-      </w:pPr>
-    </w:p>
-    <w:p>
-      <w:pPr>
-        <w:pStyle w:val="Body"/>
-        <w:rPr>
-          <w:lang w:val="de-CH"/>
-        </w:rPr>
-      </w:pPr>
-    </w:p>
-    <w:p>
-      <w:pPr>
-        <w:pStyle w:val="Heading1"/>
-        <w:rPr>
-          <w:lang w:val="de-CH"/>
-        </w:rPr>
-      </w:pPr>
-      <w:r>
-        <w:rPr>
-          <w:lang w:val="de-CH"/>
-        </w:rPr>
-        <w:lastRenderedPageBreak/>
-        <w:t>Implementation Plan</w:t>
-      </w:r>
-    </w:p>
-    <w:p>
-      <w:pPr>
-        <w:pStyle w:val="Heading2"/>
-        <w:rPr>
-          <w:lang w:val="de-CH"/>
-        </w:rPr>
-      </w:pPr>
-    </w:p>
-    <w:p>
-      <w:pPr>
-        <w:pStyle w:val="Heading2"/>
-        <w:rPr>
-          <w:lang w:val="de-CH"/>
-        </w:rPr>
-      </w:pPr>
-      <w:r>
-        <w:rPr>
-          <w:lang w:val="de-CH"/>
-        </w:rPr>
-        <w:t>CPU</w:t>
-      </w:r>
-    </w:p>
-    <w:p>
-      <w:pPr>
-        <w:pStyle w:val="Heading3"/>
-        <w:rPr>
-          <w:lang w:val="de-CH"/>
-        </w:rPr>
-      </w:pPr>
-      <w:r>
-        <w:rPr>
-          <w:lang w:val="de-CH"/>
-        </w:rPr>
-        <w:t>Opcodes</w:t>
-      </w:r>
-    </w:p>
-    <w:p>
-      <w:pPr>
-        <w:pStyle w:val="Body"/>
-      </w:pPr>
-      <w:r>
-        <w:t xml:space="preserve">Possibility to add new </w:t>
-      </w:r>
-      <w:r>
-        <w:t xml:space="preserve">Opcodes to the structure should be </w:t>
-      </w:r>
-      <w:proofErr w:type="spellStart"/>
-      <w:r>
-        <w:t>guaranted</w:t>
-      </w:r>
-      <w:proofErr w:type="spellEnd"/>
-      <w:r>
-        <w:t>.</w:t>
-      </w:r>
-    </w:p>
-    <w:p>
-      <w:pPr>
-        <w:pStyle w:val="Body"/>
-        <w:rPr>
-          <w:lang w:val="de-CH"/>
-        </w:rPr>
-      </w:pPr>
-      <w:r>
-        <w:rPr>
-          <w:lang w:val="de-CH"/>
-        </w:rPr>
-        <w:t>1 Byte Opcode (Hardware = Position in Opcode Ma</w:t>
-      </w:r>
-      <w:r>
-        <w:rPr>
-          <w:lang w:val="de-CH"/>
-        </w:rPr>
-        <w:t>trix)</w:t>
-      </w:r>
-    </w:p>
-    <w:p>
-      <w:pPr>
-        <w:pStyle w:val="Body"/>
-      </w:pPr>
-      <w:r>
-        <w:t>For each opcode different a</w:t>
-      </w:r>
-      <w:r>
-        <w:t xml:space="preserve">ddressing modes, </w:t>
-      </w:r>
-      <w:r>
-        <w:t>Number of Parameters and clock cycles</w:t>
+      </w:pPr>
+      <w:r>
+        <w:t xml:space="preserve">Opcodes </w:t>
+      </w:r>
+      <w:r>
+        <w:t>give us a key that tells us three pieces of information</w:t>
       </w:r>
       <w:r>
         <w:rPr>
@@ -4148,42 +4189,8 @@
         </w:rPr>
         <w:footnoteReference w:id="6"/>
       </w:r>
-    </w:p>
-    <w:p>
-      <w:pPr>
-        <w:pStyle w:val="Heading3"/>
-      </w:pPr>
-      <w:r>
-        <w:t>Register</w:t>
-      </w:r>
-      <w:r>
-        <w:t>s</w:t>
-      </w:r>
-    </w:p>
-    <w:p>
-      <w:pPr>
-        <w:pStyle w:val="Heading3"/>
-      </w:pPr>
-    </w:p>
-    <w:p>
-      <w:pPr>
-        <w:pStyle w:val="Heading3"/>
-      </w:pPr>
-    </w:p>
-    <w:p>
-      <w:pPr>
-        <w:pStyle w:val="Heading2"/>
-      </w:pPr>
-      <w:r>
-        <w:t>Memory</w:t>
-      </w:r>
-    </w:p>
-    <w:p>
-      <w:pPr>
-        <w:pStyle w:val="Body"/>
-      </w:pPr>
-      <w:r>
-        <w:t>Ideas:</w:t>
+      <w:r>
+        <w:t>:</w:t>
       </w:r>
     </w:p>
     <w:p>
@@ -4191,11 +4198,11 @@
         <w:pStyle w:val="Body"/>
         <w:numPr>
           <w:ilvl w:val="0"/>
-          <w:numId w:val="1"/>
+          <w:numId w:val="2"/>
         </w:numPr>
       </w:pPr>
       <w:r>
-        <w:t>One Global char Array, Index as address</w:t>
+        <w:t>Addressing Mode</w:t>
       </w:r>
     </w:p>
     <w:p>
@@ -4203,28 +4210,167 @@
         <w:pStyle w:val="Body"/>
         <w:numPr>
           <w:ilvl w:val="0"/>
-          <w:numId w:val="1"/>
+          <w:numId w:val="2"/>
         </w:numPr>
       </w:pPr>
       <w:r>
-        <w:t>Different Arrays depending on component</w:t>
+        <w:t>Instruction</w:t>
       </w:r>
     </w:p>
     <w:p>
       <w:pPr>
         <w:pStyle w:val="Body"/>
-      </w:pPr>
+        <w:numPr>
+          <w:ilvl w:val="0"/>
+          <w:numId w:val="2"/>
+        </w:numPr>
+      </w:pPr>
+      <w:r>
+        <w:t>Clock Cycles</w:t>
+      </w:r>
     </w:p>
     <w:p>
       <w:pPr>
         <w:pStyle w:val="Body"/>
       </w:pPr>
+      <w:r>
+        <w:t xml:space="preserve">The addressing modes and </w:t>
+      </w:r>
+      <w:r>
+        <w:t>instructions are implemented as functions, and clock cycles as an Integer</w:t>
+      </w:r>
+      <w:r>
+        <w:t xml:space="preserve">. These three parts are put together in a </w:t>
+      </w:r>
+      <w:r>
+        <w:t>s</w:t>
+      </w:r>
+      <w:r>
+        <w:t>tructure, which is then</w:t>
+      </w:r>
+      <w:r>
+        <w:t xml:space="preserve"> put into an </w:t>
+      </w:r>
+      <w:r>
+        <w:t>a</w:t>
+      </w:r>
+      <w:r>
+        <w:t xml:space="preserve">rray and referenced by the </w:t>
+      </w:r>
+      <w:r>
+        <w:t>o</w:t>
+      </w:r>
+      <w:r>
+        <w:t>pcode.</w:t>
+      </w:r>
+      <w:r>
+        <w:t xml:space="preserve"> Thi</w:t>
+      </w:r>
+      <w:r>
+        <w:t>s array has a length of 256</w:t>
+      </w:r>
+      <w:r>
+        <w:t xml:space="preserve"> elements.</w:t>
+      </w:r>
+      <w:r>
+        <w:t xml:space="preserve"> The functions are referenced to by function pointers.</w:t>
+      </w:r>
+    </w:p>
+    <w:p>
+      <w:pPr>
+        <w:pStyle w:val="Body"/>
+      </w:pPr>
+    </w:p>
+    <w:p>
+      <w:pPr>
+        <w:pStyle w:val="Body"/>
+      </w:pPr>
+    </w:p>
+    <w:p>
+      <w:pPr>
+        <w:pStyle w:val="Body"/>
+      </w:pPr>
+      <w:r>
+        <w:t xml:space="preserve"> </w:t>
+      </w:r>
+    </w:p>
+    <w:p>
+      <w:pPr>
+        <w:pStyle w:val="Heading3"/>
+      </w:pPr>
+    </w:p>
+    <w:p>
+      <w:pPr>
+        <w:pStyle w:val="Heading3"/>
+      </w:pPr>
+    </w:p>
+    <w:p>
+      <w:pPr>
+        <w:pStyle w:val="Heading3"/>
+      </w:pPr>
     </w:p>
     <w:p>
       <w:pPr>
         <w:pStyle w:val="Heading2"/>
       </w:pPr>
       <w:r>
+        <w:t>Memory</w:t>
+      </w:r>
+    </w:p>
+    <w:p>
+      <w:pPr>
+        <w:pStyle w:val="Body"/>
+      </w:pPr>
+      <w:r>
+        <w:t xml:space="preserve">The Memory is </w:t>
+      </w:r>
+      <w:r>
+        <w:t xml:space="preserve">part of the </w:t>
+      </w:r>
+      <w:r>
+        <w:t>bus because</w:t>
+      </w:r>
+      <w:r>
+        <w:t xml:space="preserve"> it can only be accessed by</w:t>
+      </w:r>
+      <w:r>
+        <w:t xml:space="preserve"> the bus. It consists of a</w:t>
+      </w:r>
+      <w:r>
+        <w:t>n</w:t>
+      </w:r>
+      <w:r>
+        <w:t xml:space="preserve"> uint8_t </w:t>
+      </w:r>
+      <w:r>
+        <w:t xml:space="preserve">array which </w:t>
+      </w:r>
+      <w:r>
+        <w:t>currently</w:t>
+      </w:r>
+      <w:r>
+        <w:t xml:space="preserve"> has a length of 0xFFFF.</w:t>
+      </w:r>
+      <w:r>
+        <w:t xml:space="preserve"> The elements in the array are accessed by the read/write methods of the bus</w:t>
+      </w:r>
+      <w:r>
+        <w:t xml:space="preserve">, which gets an address </w:t>
+      </w:r>
+      <w:r>
+        <w:t>to read/write that represents the index in the array.</w:t>
+      </w:r>
+    </w:p>
+    <w:p>
+      <w:pPr>
+        <w:pStyle w:val="Body"/>
+      </w:pPr>
+    </w:p>
+    <w:p>
+      <w:pPr>
+        <w:pStyle w:val="Heading2"/>
+      </w:pPr>
+      <w:r>
         <w:t>Bus</w:t>
       </w:r>
     </w:p>
@@ -4242,10 +4388,7 @@
         <w:t xml:space="preserve"> with</w:t>
       </w:r>
       <w:r>
-        <w:t xml:space="preserve"> </w:t>
-      </w:r>
-      <w:r>
-        <w:t>16 Bit</w:t>
+        <w:t xml:space="preserve"> 16 Bit</w:t>
       </w:r>
       <w:r>
         <w:t xml:space="preserve"> addresses as parameter.</w:t>
@@ -4587,8 +4730,124 @@
       </w:rPr>
     </w:lvl>
   </w:abstractNum>
+  <w:abstractNum w:abstractNumId="1" w15:restartNumberingAfterBreak="0">
+    <w:nsid w:val="603D5945"/>
+    <w:multiLevelType w:val="hybridMultilevel"/>
+    <w:tmpl w:val="FEDCEF98"/>
+    <w:lvl w:ilvl="0" w:tplc="08090001">
+      <w:start w:val="1"/>
+      <w:numFmt w:val="bullet"/>
+      <w:lvlText w:val=""/>
+      <w:lvlJc w:val="left"/>
+      <w:pPr>
+        <w:ind w:left="720" w:hanging="360"/>
+      </w:pPr>
+      <w:rPr>
+        <w:rFonts w:ascii="Symbol" w:hAnsi="Symbol" w:hint="default"/>
+      </w:rPr>
+    </w:lvl>
+    <w:lvl w:ilvl="1" w:tplc="08090003" w:tentative="1">
+      <w:start w:val="1"/>
+      <w:numFmt w:val="bullet"/>
+      <w:lvlText w:val="o"/>
+      <w:lvlJc w:val="left"/>
+      <w:pPr>
+        <w:ind w:left="1440" w:hanging="360"/>
+      </w:pPr>
+      <w:rPr>
+        <w:rFonts w:ascii="Courier New" w:hAnsi="Courier New" w:cs="Courier New" w:hint="default"/>
+      </w:rPr>
+    </w:lvl>
+    <w:lvl w:ilvl="2" w:tplc="08090005" w:tentative="1">
+      <w:start w:val="1"/>
+      <w:numFmt w:val="bullet"/>
+      <w:lvlText w:val=""/>
+      <w:lvlJc w:val="left"/>
+      <w:pPr>
+        <w:ind w:left="2160" w:hanging="360"/>
+      </w:pPr>
+      <w:rPr>
+        <w:rFonts w:ascii="Wingdings" w:hAnsi="Wingdings" w:hint="default"/>
+      </w:rPr>
+    </w:lvl>
+    <w:lvl w:ilvl="3" w:tplc="08090001" w:tentative="1">
+      <w:start w:val="1"/>
+      <w:numFmt w:val="bullet"/>
+      <w:lvlText w:val=""/>
+      <w:lvlJc w:val="left"/>
+      <w:pPr>
+        <w:ind w:left="2880" w:hanging="360"/>
+      </w:pPr>
+      <w:rPr>
+        <w:rFonts w:ascii="Symbol" w:hAnsi="Symbol" w:hint="default"/>
+      </w:rPr>
+    </w:lvl>
+    <w:lvl w:ilvl="4" w:tplc="08090003" w:tentative="1">
+      <w:start w:val="1"/>
+      <w:numFmt w:val="bullet"/>
+      <w:lvlText w:val="o"/>
+      <w:lvlJc w:val="left"/>
+      <w:pPr>
+        <w:ind w:left="3600" w:hanging="360"/>
+      </w:pPr>
+      <w:rPr>
+        <w:rFonts w:ascii="Courier New" w:hAnsi="Courier New" w:cs="Courier New" w:hint="default"/>
+      </w:rPr>
+    </w:lvl>
+    <w:lvl w:ilvl="5" w:tplc="08090005" w:tentative="1">
+      <w:start w:val="1"/>
+      <w:numFmt w:val="bullet"/>
+      <w:lvlText w:val=""/>
+      <w:lvlJc w:val="left"/>
+      <w:pPr>
+        <w:ind w:left="4320" w:hanging="360"/>
+      </w:pPr>
+      <w:rPr>
+        <w:rFonts w:ascii="Wingdings" w:hAnsi="Wingdings" w:hint="default"/>
+      </w:rPr>
+    </w:lvl>
+    <w:lvl w:ilvl="6" w:tplc="08090001" w:tentative="1">
+      <w:start w:val="1"/>
+      <w:numFmt w:val="bullet"/>
+      <w:lvlText w:val=""/>
+      <w:lvlJc w:val="left"/>
+      <w:pPr>
+        <w:ind w:left="5040" w:hanging="360"/>
+      </w:pPr>
+      <w:rPr>
+        <w:rFonts w:ascii="Symbol" w:hAnsi="Symbol" w:hint="default"/>
+      </w:rPr>
+    </w:lvl>
+    <w:lvl w:ilvl="7" w:tplc="08090003" w:tentative="1">
+      <w:start w:val="1"/>
+      <w:numFmt w:val="bullet"/>
+      <w:lvlText w:val="o"/>
+      <w:lvlJc w:val="left"/>
+      <w:pPr>
+        <w:ind w:left="5760" w:hanging="360"/>
+      </w:pPr>
+      <w:rPr>
+        <w:rFonts w:ascii="Courier New" w:hAnsi="Courier New" w:cs="Courier New" w:hint="default"/>
+      </w:rPr>
+    </w:lvl>
+    <w:lvl w:ilvl="8" w:tplc="08090005" w:tentative="1">
+      <w:start w:val="1"/>
+      <w:numFmt w:val="bullet"/>
+      <w:lvlText w:val=""/>
+      <w:lvlJc w:val="left"/>
+      <w:pPr>
+        <w:ind w:left="6480" w:hanging="360"/>
+      </w:pPr>
+      <w:rPr>
+        <w:rFonts w:ascii="Wingdings" w:hAnsi="Wingdings" w:hint="default"/>
+      </w:rPr>
+    </w:lvl>
+  </w:abstractNum>
   <w:num w:numId="1">
     <w:abstractNumId w:val="0"/>
+  </w:num>
+  <w:num w:numId="2">
+    <w:abstractNumId w:val="1"/>
   </w:num>
 </w:numbering>
 </file>

</xml_diff>